<commit_message>
get articles by status and journal add articles to list to publish/ also started publishArticles
</commit_message>
<xml_diff>
--- a/Team Report.docx
+++ b/Team Report.docx
@@ -22,7 +22,7 @@
     <w:bookmarkEnd w:id="4"/>
     <w:p>
       <w:pPr>
-        <w:pStyle w:val="Title"/>
+        <w:pStyle w:val="Tytu"/>
         <w:rPr>
           <w:rFonts w:ascii="Calibri" w:hAnsi="Calibri" w:cs="Calibri"/>
         </w:rPr>
@@ -36,7 +36,7 @@
     </w:p>
     <w:p>
       <w:pPr>
-        <w:pStyle w:val="Subtitle"/>
+        <w:pStyle w:val="Podtytu"/>
         <w:rPr>
           <w:rFonts w:ascii="Calibri" w:hAnsi="Calibri" w:cs="Calibri"/>
         </w:rPr>
@@ -59,16 +59,8 @@
         <w:rPr>
           <w:rFonts w:ascii="Calibri" w:hAnsi="Calibri" w:cs="Calibri"/>
         </w:rPr>
-        <w:t xml:space="preserve">Urszula </w:t>
+        <w:t>Urszula Talalaj</w:t>
       </w:r>
-      <w:proofErr w:type="spellStart"/>
-      <w:r>
-        <w:rPr>
-          <w:rFonts w:ascii="Calibri" w:hAnsi="Calibri" w:cs="Calibri"/>
-        </w:rPr>
-        <w:t>Talalaj</w:t>
-      </w:r>
-      <w:proofErr w:type="spellEnd"/>
       <w:r>
         <w:rPr>
           <w:rFonts w:ascii="Calibri" w:hAnsi="Calibri" w:cs="Calibri"/>
@@ -91,47 +83,7 @@
         <w:rPr>
           <w:rFonts w:ascii="Calibri" w:hAnsi="Calibri" w:cs="Calibri"/>
         </w:rPr>
-        <w:t xml:space="preserve">Julia </w:t>
-      </w:r>
-      <w:proofErr w:type="spellStart"/>
-      <w:r>
-        <w:rPr>
-          <w:rFonts w:ascii="Calibri" w:hAnsi="Calibri" w:cs="Calibri"/>
-        </w:rPr>
-        <w:t>Derebecka</w:t>
-      </w:r>
-      <w:proofErr w:type="spellEnd"/>
-      <w:r>
-        <w:rPr>
-          <w:rFonts w:ascii="Calibri" w:hAnsi="Calibri" w:cs="Calibri"/>
-        </w:rPr>
-        <w:t xml:space="preserve"> </w:t>
-      </w:r>
-      <w:r>
-        <w:rPr>
-          <w:rFonts w:ascii="Calibri" w:hAnsi="Calibri" w:cs="Calibri"/>
-        </w:rPr>
-        <w:t>|</w:t>
-      </w:r>
-      <w:r>
-        <w:rPr>
-          <w:rFonts w:ascii="Calibri" w:hAnsi="Calibri" w:cs="Calibri"/>
-        </w:rPr>
-        <w:t xml:space="preserve"> </w:t>
-      </w:r>
-      <w:proofErr w:type="spellStart"/>
-      <w:r>
-        <w:rPr>
-          <w:rFonts w:ascii="Calibri" w:hAnsi="Calibri" w:cs="Calibri"/>
-        </w:rPr>
-        <w:t>Huiqiang</w:t>
-      </w:r>
-      <w:proofErr w:type="spellEnd"/>
-      <w:r>
-        <w:rPr>
-          <w:rFonts w:ascii="Calibri" w:hAnsi="Calibri" w:cs="Calibri"/>
-        </w:rPr>
-        <w:t xml:space="preserve"> Liu</w:t>
+        <w:t>Julia Derebecka | Huiqiang Liu</w:t>
       </w:r>
     </w:p>
     <w:p>
@@ -156,7 +108,7 @@
     </w:p>
     <w:p>
       <w:pPr>
-        <w:pStyle w:val="Heading1"/>
+        <w:pStyle w:val="Nagwek1"/>
         <w:rPr>
           <w:rFonts w:ascii="Calibri" w:hAnsi="Calibri" w:cs="Calibri"/>
         </w:rPr>
@@ -179,57 +131,19 @@
         <w:rPr>
           <w:rFonts w:ascii="Calibri" w:hAnsi="Calibri" w:cs="Calibri"/>
         </w:rPr>
-        <w:t xml:space="preserve">The objective of the project was to create a software system for an academic publisher. The system would be used for managing the submission, </w:t>
+        <w:t xml:space="preserve">The objective of the project was to create a software system for an academic publisher. The system would be used for managing the submission, reviewing and publishing of academic articles for the journals operated by the publisher. </w:t>
       </w:r>
       <w:r>
         <w:rPr>
           <w:rFonts w:ascii="Calibri" w:hAnsi="Calibri" w:cs="Calibri"/>
-        </w:rPr>
-        <w:t>reviewing and publishing</w:t>
-      </w:r>
-      <w:r>
-        <w:rPr>
-          <w:rFonts w:ascii="Calibri" w:hAnsi="Calibri" w:cs="Calibri"/>
-        </w:rPr>
-        <w:t xml:space="preserve"> of </w:t>
-      </w:r>
-      <w:r>
-        <w:rPr>
-          <w:rFonts w:ascii="Calibri" w:hAnsi="Calibri" w:cs="Calibri"/>
-        </w:rPr>
-        <w:t>academic articles for the journals operated by the publisher</w:t>
-      </w:r>
-      <w:r>
-        <w:rPr>
-          <w:rFonts w:ascii="Calibri" w:hAnsi="Calibri" w:cs="Calibri"/>
-        </w:rPr>
-        <w:t xml:space="preserve">. </w:t>
-      </w:r>
-      <w:r>
-        <w:rPr>
-          <w:rFonts w:ascii="Calibri" w:hAnsi="Calibri" w:cs="Calibri"/>
           <w:b/>
         </w:rPr>
-        <w:t>*</w:t>
-      </w:r>
-      <w:r>
-        <w:rPr>
-          <w:rFonts w:ascii="Calibri" w:hAnsi="Calibri" w:cs="Calibri"/>
-          <w:b/>
-        </w:rPr>
-        <w:t>clarify any interpretation you made of the requirements</w:t>
-      </w:r>
-      <w:r>
-        <w:rPr>
-          <w:rFonts w:ascii="Calibri" w:hAnsi="Calibri" w:cs="Calibri"/>
-          <w:b/>
-        </w:rPr>
-        <w:t>*</w:t>
+        <w:t>*clarify any interpretation you made of the requirements*</w:t>
       </w:r>
     </w:p>
     <w:p>
       <w:pPr>
-        <w:pStyle w:val="ListBullet"/>
+        <w:pStyle w:val="Listapunktowana"/>
         <w:numPr>
           <w:ilvl w:val="0"/>
           <w:numId w:val="1"/>
@@ -268,12 +182,10 @@
         </w:rPr>
         <w:t xml:space="preserve"> self-registration</w:t>
       </w:r>
-      <w:bookmarkStart w:id="5" w:name="_GoBack"/>
-      <w:bookmarkEnd w:id="5"/>
     </w:p>
     <w:p>
       <w:pPr>
-        <w:pStyle w:val="Heading1"/>
+        <w:pStyle w:val="Nagwek1"/>
         <w:rPr>
           <w:rFonts w:ascii="Calibri" w:hAnsi="Calibri" w:cs="Calibri"/>
         </w:rPr>
@@ -287,7 +199,7 @@
     </w:p>
     <w:p>
       <w:pPr>
-        <w:pStyle w:val="Heading1"/>
+        <w:pStyle w:val="Nagwek1"/>
         <w:rPr>
           <w:rFonts w:ascii="Calibri" w:hAnsi="Calibri" w:cs="Calibri"/>
         </w:rPr>
@@ -295,7 +207,7 @@
     </w:p>
     <w:p>
       <w:pPr>
-        <w:pStyle w:val="Heading1"/>
+        <w:pStyle w:val="Nagwek1"/>
         <w:rPr>
           <w:rFonts w:ascii="Calibri" w:hAnsi="Calibri" w:cs="Calibri"/>
         </w:rPr>
@@ -309,7 +221,7 @@
     </w:p>
     <w:p>
       <w:pPr>
-        <w:pStyle w:val="Heading1"/>
+        <w:pStyle w:val="Nagwek1"/>
         <w:rPr>
           <w:rFonts w:ascii="Calibri" w:hAnsi="Calibri" w:cs="Calibri"/>
         </w:rPr>
@@ -317,7 +229,7 @@
     </w:p>
     <w:p>
       <w:pPr>
-        <w:pStyle w:val="Heading1"/>
+        <w:pStyle w:val="Nagwek1"/>
         <w:rPr>
           <w:rFonts w:ascii="Calibri" w:hAnsi="Calibri" w:cs="Calibri"/>
         </w:rPr>
@@ -331,7 +243,7 @@
     </w:p>
     <w:p>
       <w:pPr>
-        <w:pStyle w:val="Heading1"/>
+        <w:pStyle w:val="Nagwek1"/>
         <w:rPr>
           <w:rFonts w:ascii="Calibri" w:hAnsi="Calibri" w:cs="Calibri"/>
         </w:rPr>
@@ -339,7 +251,7 @@
     </w:p>
     <w:p>
       <w:pPr>
-        <w:pStyle w:val="Heading1"/>
+        <w:pStyle w:val="Nagwek1"/>
         <w:rPr>
           <w:rFonts w:ascii="Calibri" w:hAnsi="Calibri" w:cs="Calibri"/>
         </w:rPr>
@@ -353,7 +265,7 @@
     </w:p>
     <w:p>
       <w:pPr>
-        <w:pStyle w:val="Heading1"/>
+        <w:pStyle w:val="Nagwek1"/>
         <w:rPr>
           <w:rFonts w:ascii="Calibri" w:hAnsi="Calibri" w:cs="Calibri"/>
         </w:rPr>
@@ -361,7 +273,7 @@
     </w:p>
     <w:p>
       <w:pPr>
-        <w:pStyle w:val="Heading1"/>
+        <w:pStyle w:val="Nagwek1"/>
         <w:rPr>
           <w:rFonts w:ascii="Calibri" w:hAnsi="Calibri" w:cs="Calibri"/>
         </w:rPr>
@@ -370,42 +282,12 @@
         <w:rPr>
           <w:rFonts w:ascii="Calibri" w:hAnsi="Calibri" w:cs="Calibri"/>
         </w:rPr>
-        <w:t>B</w:t>
-      </w:r>
-      <w:r>
-        <w:rPr>
-          <w:rFonts w:ascii="Calibri" w:hAnsi="Calibri" w:cs="Calibri"/>
-        </w:rPr>
-        <w:t xml:space="preserve">est </w:t>
-      </w:r>
-      <w:r>
-        <w:rPr>
-          <w:rFonts w:ascii="Calibri" w:hAnsi="Calibri" w:cs="Calibri"/>
-        </w:rPr>
-        <w:t>a</w:t>
-      </w:r>
-      <w:r>
-        <w:rPr>
-          <w:rFonts w:ascii="Calibri" w:hAnsi="Calibri" w:cs="Calibri"/>
-        </w:rPr>
-        <w:t xml:space="preserve">spects of </w:t>
-      </w:r>
-      <w:r>
-        <w:rPr>
-          <w:rFonts w:ascii="Calibri" w:hAnsi="Calibri" w:cs="Calibri"/>
-        </w:rPr>
-        <w:t>our s</w:t>
-      </w:r>
-      <w:r>
-        <w:rPr>
-          <w:rFonts w:ascii="Calibri" w:hAnsi="Calibri" w:cs="Calibri"/>
-        </w:rPr>
-        <w:t xml:space="preserve">ystem </w:t>
+        <w:t xml:space="preserve">Best aspects of our system </w:t>
       </w:r>
     </w:p>
     <w:p>
       <w:pPr>
-        <w:pStyle w:val="Heading1"/>
+        <w:pStyle w:val="Nagwek1"/>
         <w:rPr>
           <w:rFonts w:ascii="Calibri" w:hAnsi="Calibri" w:cs="Calibri"/>
         </w:rPr>
@@ -413,7 +295,7 @@
     </w:p>
     <w:p>
       <w:pPr>
-        <w:pStyle w:val="Heading1"/>
+        <w:pStyle w:val="Nagwek1"/>
         <w:rPr>
           <w:rFonts w:ascii="Calibri" w:hAnsi="Calibri" w:cs="Calibri"/>
         </w:rPr>
@@ -422,30 +304,12 @@
         <w:rPr>
           <w:rFonts w:ascii="Calibri" w:hAnsi="Calibri" w:cs="Calibri"/>
         </w:rPr>
-        <w:t>S</w:t>
-      </w:r>
-      <w:r>
-        <w:rPr>
-          <w:rFonts w:ascii="Calibri" w:hAnsi="Calibri" w:cs="Calibri"/>
-        </w:rPr>
-        <w:t xml:space="preserve">ecurity </w:t>
-      </w:r>
-      <w:r>
-        <w:rPr>
-          <w:rFonts w:ascii="Calibri" w:hAnsi="Calibri" w:cs="Calibri"/>
-        </w:rPr>
-        <w:t>f</w:t>
-      </w:r>
-      <w:r>
-        <w:rPr>
-          <w:rFonts w:ascii="Calibri" w:hAnsi="Calibri" w:cs="Calibri"/>
-        </w:rPr>
-        <w:t>eatures</w:t>
+        <w:t>Security features</w:t>
       </w:r>
     </w:p>
     <w:p>
       <w:pPr>
-        <w:pStyle w:val="Heading1"/>
+        <w:pStyle w:val="Nagwek1"/>
         <w:rPr>
           <w:rFonts w:ascii="Calibri" w:hAnsi="Calibri" w:cs="Calibri"/>
         </w:rPr>
@@ -453,7 +317,7 @@
     </w:p>
     <w:p>
       <w:pPr>
-        <w:pStyle w:val="Heading1"/>
+        <w:pStyle w:val="Nagwek1"/>
         <w:rPr>
           <w:rFonts w:ascii="Calibri" w:hAnsi="Calibri" w:cs="Calibri"/>
         </w:rPr>
@@ -462,18 +326,12 @@
         <w:rPr>
           <w:rFonts w:ascii="Calibri" w:hAnsi="Calibri" w:cs="Calibri"/>
         </w:rPr>
-        <w:t>M</w:t>
-      </w:r>
-      <w:r>
-        <w:rPr>
-          <w:rFonts w:ascii="Calibri" w:hAnsi="Calibri" w:cs="Calibri"/>
-        </w:rPr>
-        <w:t>easures of the effort</w:t>
+        <w:t>Measures of the effort</w:t>
       </w:r>
     </w:p>
     <w:tbl>
       <w:tblPr>
-        <w:tblStyle w:val="TableGrid"/>
+        <w:tblStyle w:val="Tabela-Siatka"/>
         <w:tblW w:w="0" w:type="auto"/>
         <w:tblLook w:val="04A0" w:firstRow="1" w:lastRow="0" w:firstColumn="1" w:lastColumn="0" w:noHBand="0" w:noVBand="1"/>
       </w:tblPr>
@@ -519,28 +377,7 @@
                 <w:rFonts w:ascii="Calibri" w:hAnsi="Calibri" w:cs="Calibri"/>
                 <w:b/>
               </w:rPr>
-              <w:t>A</w:t>
-            </w:r>
-            <w:r>
-              <w:rPr>
-                <w:rFonts w:ascii="Calibri" w:hAnsi="Calibri" w:cs="Calibri"/>
-                <w:b/>
-              </w:rPr>
-              <w:t xml:space="preserve">ctual </w:t>
-            </w:r>
-            <w:r>
-              <w:rPr>
-                <w:rFonts w:ascii="Calibri" w:hAnsi="Calibri" w:cs="Calibri"/>
-                <w:b/>
-              </w:rPr>
-              <w:t>T</w:t>
-            </w:r>
-            <w:r>
-              <w:rPr>
-                <w:rFonts w:ascii="Calibri" w:hAnsi="Calibri" w:cs="Calibri"/>
-                <w:b/>
-              </w:rPr>
-              <w:t>asks</w:t>
+              <w:t>Actual Tasks</w:t>
             </w:r>
           </w:p>
         </w:tc>
@@ -580,16 +417,8 @@
               <w:rPr>
                 <w:rFonts w:ascii="Calibri" w:hAnsi="Calibri" w:cs="Calibri"/>
               </w:rPr>
-              <w:t xml:space="preserve">Urszula </w:t>
+              <w:t>Urszula Talalaj</w:t>
             </w:r>
-            <w:proofErr w:type="spellStart"/>
-            <w:r>
-              <w:rPr>
-                <w:rFonts w:ascii="Calibri" w:hAnsi="Calibri" w:cs="Calibri"/>
-              </w:rPr>
-              <w:t>Talalaj</w:t>
-            </w:r>
-            <w:proofErr w:type="spellEnd"/>
           </w:p>
         </w:tc>
         <w:tc>
@@ -602,6 +431,44 @@
                 <w:rFonts w:ascii="Calibri" w:hAnsi="Calibri" w:cs="Calibri"/>
               </w:rPr>
             </w:pPr>
+            <w:r>
+              <w:rPr>
+                <w:rFonts w:ascii="Calibri" w:hAnsi="Calibri" w:cs="Calibri"/>
+              </w:rPr>
+              <w:t xml:space="preserve">Database </w:t>
+            </w:r>
+            <w:r>
+              <w:rPr>
+                <w:rFonts w:ascii="Calibri" w:hAnsi="Calibri" w:cs="Calibri"/>
+              </w:rPr>
+              <w:t>c</w:t>
+            </w:r>
+            <w:r>
+              <w:rPr>
+                <w:rFonts w:ascii="Calibri" w:hAnsi="Calibri" w:cs="Calibri"/>
+              </w:rPr>
+              <w:t>lasses and methods</w:t>
+            </w:r>
+            <w:r>
+              <w:rPr>
+                <w:rFonts w:ascii="Calibri" w:hAnsi="Calibri" w:cs="Calibri"/>
+              </w:rPr>
+              <w:t xml:space="preserve">, meeting minutes, UML </w:t>
+            </w:r>
+            <w:r>
+              <w:rPr>
+                <w:rFonts w:ascii="Calibri" w:hAnsi="Calibri" w:cs="Calibri"/>
+              </w:rPr>
+              <w:t>D</w:t>
+            </w:r>
+            <w:bookmarkStart w:id="5" w:name="_GoBack"/>
+            <w:bookmarkEnd w:id="5"/>
+            <w:r>
+              <w:rPr>
+                <w:rFonts w:ascii="Calibri" w:hAnsi="Calibri" w:cs="Calibri"/>
+              </w:rPr>
+              <w:t>iagrams</w:t>
+            </w:r>
           </w:p>
         </w:tc>
         <w:tc>
@@ -646,6 +513,36 @@
                 <w:rFonts w:ascii="Calibri" w:hAnsi="Calibri" w:cs="Calibri"/>
               </w:rPr>
             </w:pPr>
+            <w:r>
+              <w:rPr>
+                <w:rFonts w:ascii="Calibri" w:hAnsi="Calibri" w:cs="Calibri"/>
+              </w:rPr>
+              <w:t>Interface</w:t>
+            </w:r>
+            <w:r>
+              <w:rPr>
+                <w:rFonts w:ascii="Calibri" w:hAnsi="Calibri" w:cs="Calibri"/>
+              </w:rPr>
+              <w:t xml:space="preserve"> </w:t>
+            </w:r>
+            <w:r>
+              <w:rPr>
+                <w:rFonts w:ascii="Calibri" w:hAnsi="Calibri" w:cs="Calibri"/>
+              </w:rPr>
+              <w:t>c</w:t>
+            </w:r>
+            <w:r>
+              <w:rPr>
+                <w:rFonts w:ascii="Calibri" w:hAnsi="Calibri" w:cs="Calibri"/>
+              </w:rPr>
+              <w:t>lasses</w:t>
+            </w:r>
+            <w:r>
+              <w:rPr>
+                <w:rFonts w:ascii="Calibri" w:hAnsi="Calibri" w:cs="Calibri"/>
+              </w:rPr>
+              <w:t xml:space="preserve"> and methods</w:t>
+            </w:r>
           </w:p>
         </w:tc>
         <w:tc>
@@ -676,16 +573,8 @@
               <w:rPr>
                 <w:rFonts w:ascii="Calibri" w:hAnsi="Calibri" w:cs="Calibri"/>
               </w:rPr>
-              <w:t xml:space="preserve">Julia </w:t>
+              <w:t>Julia Derebecka</w:t>
             </w:r>
-            <w:proofErr w:type="spellStart"/>
-            <w:r>
-              <w:rPr>
-                <w:rFonts w:ascii="Calibri" w:hAnsi="Calibri" w:cs="Calibri"/>
-              </w:rPr>
-              <w:t>Derebecka</w:t>
-            </w:r>
-            <w:proofErr w:type="spellEnd"/>
           </w:p>
         </w:tc>
         <w:tc>
@@ -698,6 +587,30 @@
                 <w:rFonts w:ascii="Calibri" w:hAnsi="Calibri" w:cs="Calibri"/>
               </w:rPr>
             </w:pPr>
+            <w:r>
+              <w:rPr>
+                <w:rFonts w:ascii="Calibri" w:hAnsi="Calibri" w:cs="Calibri"/>
+              </w:rPr>
+              <w:t xml:space="preserve">Database </w:t>
+            </w:r>
+            <w:r>
+              <w:rPr>
+                <w:rFonts w:ascii="Calibri" w:hAnsi="Calibri" w:cs="Calibri"/>
+              </w:rPr>
+              <w:t>c</w:t>
+            </w:r>
+            <w:r>
+              <w:rPr>
+                <w:rFonts w:ascii="Calibri" w:hAnsi="Calibri" w:cs="Calibri"/>
+              </w:rPr>
+              <w:t>lasses and methods</w:t>
+            </w:r>
+            <w:r>
+              <w:rPr>
+                <w:rFonts w:ascii="Calibri" w:hAnsi="Calibri" w:cs="Calibri"/>
+              </w:rPr>
+              <w:t>, UML Diagrams</w:t>
+            </w:r>
           </w:p>
         </w:tc>
         <w:tc>
@@ -724,19 +637,11 @@
                 <w:rFonts w:ascii="Calibri" w:hAnsi="Calibri" w:cs="Calibri"/>
               </w:rPr>
             </w:pPr>
-            <w:proofErr w:type="spellStart"/>
             <w:r>
               <w:rPr>
                 <w:rFonts w:ascii="Calibri" w:hAnsi="Calibri" w:cs="Calibri"/>
               </w:rPr>
-              <w:t>Huiqiang</w:t>
-            </w:r>
-            <w:proofErr w:type="spellEnd"/>
-            <w:r>
-              <w:rPr>
-                <w:rFonts w:ascii="Calibri" w:hAnsi="Calibri" w:cs="Calibri"/>
-              </w:rPr>
-              <w:t xml:space="preserve"> Liu</w:t>
+              <w:t>Huiqiang Liu</w:t>
             </w:r>
           </w:p>
         </w:tc>
@@ -750,6 +655,12 @@
                 <w:rFonts w:ascii="Calibri" w:hAnsi="Calibri" w:cs="Calibri"/>
               </w:rPr>
             </w:pPr>
+            <w:r>
+              <w:rPr>
+                <w:rFonts w:ascii="Calibri" w:hAnsi="Calibri" w:cs="Calibri"/>
+              </w:rPr>
+              <w:t>.</w:t>
+            </w:r>
           </w:p>
         </w:tc>
         <w:tc>
@@ -829,7 +740,7 @@
 <w:ftr xmlns:wpc="http://schemas.microsoft.com/office/word/2010/wordprocessingCanvas" xmlns:cx="http://schemas.microsoft.com/office/drawing/2014/chartex" xmlns:cx1="http://schemas.microsoft.com/office/drawing/2015/9/8/chartex" xmlns:cx2="http://schemas.microsoft.com/office/drawing/2015/10/21/chartex" xmlns:cx3="http://schemas.microsoft.com/office/drawing/2016/5/9/chartex" xmlns:cx4="http://schemas.microsoft.com/office/drawing/2016/5/10/chartex" xmlns:cx5="http://schemas.microsoft.com/office/drawing/2016/5/11/chartex" xmlns:cx6="http://schemas.microsoft.com/office/drawing/2016/5/12/chartex" xmlns:cx7="http://schemas.microsoft.com/office/drawing/2016/5/13/chartex" xmlns:cx8="http://schemas.microsoft.com/office/drawing/2016/5/14/chartex" xmlns:mc="http://schemas.openxmlformats.org/markup-compatibility/2006" xmlns:aink="http://schemas.microsoft.com/office/drawing/2016/ink" xmlns:am3d="http://schemas.microsoft.com/office/drawing/2017/model3d" xmlns:o="urn:schemas-microsoft-com:office:office" xmlns:r="http://schemas.openxmlformats.org/officeDocument/2006/relationships" xmlns:m="http://schemas.openxmlformats.org/officeDocument/2006/math" xmlns:v="urn:schemas-microsoft-com:vml" xmlns:wp14="http://schemas.microsoft.com/office/word/2010/wordprocessingDrawing" xmlns:wp="http://schemas.openxmlformats.org/drawingml/2006/wordprocessingDrawing" xmlns:w10="urn:schemas-microsoft-com:office:word" xmlns:w="http://schemas.openxmlformats.org/wordprocessingml/2006/main" xmlns:w14="http://schemas.microsoft.com/office/word/2010/wordml" xmlns:w15="http://schemas.microsoft.com/office/word/2012/wordml" xmlns:w16cid="http://schemas.microsoft.com/office/word/2016/wordml/cid" xmlns:w16se="http://schemas.microsoft.com/office/word/2015/wordml/symex" xmlns:wpg="http://schemas.microsoft.com/office/word/2010/wordprocessingGroup" xmlns:wpi="http://schemas.microsoft.com/office/word/2010/wordprocessingInk" xmlns:wne="http://schemas.microsoft.com/office/word/2006/wordml" xmlns:wps="http://schemas.microsoft.com/office/word/2010/wordprocessingShape" mc:Ignorable="w14 w15 w16se w16cid wp14">
   <w:p>
     <w:pPr>
-      <w:pStyle w:val="Footer"/>
+      <w:pStyle w:val="Stopka"/>
     </w:pPr>
     <w:r>
       <w:t xml:space="preserve">Page </w:t>
@@ -1038,7 +949,7 @@
     <w:lvl w:ilvl="0">
       <w:start w:val="1"/>
       <w:numFmt w:val="decimal"/>
-      <w:pStyle w:val="ListNumber"/>
+      <w:pStyle w:val="Listanumerowana"/>
       <w:lvlText w:val="%1."/>
       <w:lvlJc w:val="left"/>
       <w:pPr>
@@ -1056,7 +967,7 @@
     <w:lvl w:ilvl="0">
       <w:start w:val="1"/>
       <w:numFmt w:val="bullet"/>
-      <w:pStyle w:val="ListBullet"/>
+      <w:pStyle w:val="Listapunktowana"/>
       <w:lvlText w:val="−"/>
       <w:lvlJc w:val="left"/>
       <w:pPr>
@@ -1393,7 +1304,7 @@
       </w:pPr>
     </w:pPrDefault>
   </w:docDefaults>
-  <w:latentStyles w:defLockedState="0" w:defUIPriority="99" w:defSemiHidden="0" w:defUnhideWhenUsed="0" w:defQFormat="0" w:count="375">
+  <w:latentStyles w:defLockedState="0" w:defUIPriority="99" w:defSemiHidden="0" w:defUnhideWhenUsed="0" w:defQFormat="0" w:count="376">
     <w:lsdException w:name="Normal" w:uiPriority="0" w:qFormat="1"/>
     <w:lsdException w:name="heading 1" w:uiPriority="9" w:qFormat="1"/>
     <w:lsdException w:name="heading 2" w:semiHidden="1" w:uiPriority="9" w:unhideWhenUsed="1" w:qFormat="1"/>
@@ -1543,11 +1454,10 @@
     <w:lsdException w:name="Table Professional" w:semiHidden="1" w:unhideWhenUsed="1"/>
     <w:lsdException w:name="Table Subtle 1" w:semiHidden="1" w:unhideWhenUsed="1"/>
     <w:lsdException w:name="Table Subtle 2" w:semiHidden="1" w:unhideWhenUsed="1"/>
+    <w:lsdException w:name="Table Web 1" w:semiHidden="1" w:unhideWhenUsed="1"/>
     <w:lsdException w:name="Table Web 2" w:semiHidden="1" w:unhideWhenUsed="1"/>
-    <w:lsdException w:name="Table Web 3" w:semiHidden="1" w:unhideWhenUsed="1"/>
     <w:lsdException w:name="Balloon Text" w:semiHidden="1" w:unhideWhenUsed="1"/>
     <w:lsdException w:name="Table Grid" w:uiPriority="39"/>
-    <w:lsdException w:name="Table Theme" w:semiHidden="1" w:unhideWhenUsed="1"/>
     <w:lsdException w:name="Placeholder Text" w:semiHidden="1"/>
     <w:lsdException w:name="No Spacing" w:semiHidden="1" w:uiPriority="1" w:unhideWhenUsed="1" w:qFormat="1"/>
     <w:lsdException w:name="Light Shading" w:uiPriority="60"/>
@@ -1767,8 +1677,9 @@
     <w:lsdException w:name="Smart Hyperlink" w:semiHidden="1" w:unhideWhenUsed="1"/>
     <w:lsdException w:name="Hashtag" w:semiHidden="1" w:unhideWhenUsed="1"/>
     <w:lsdException w:name="Unresolved Mention" w:semiHidden="1" w:unhideWhenUsed="1"/>
+    <w:lsdException w:name="Smart Link" w:semiHidden="1" w:unhideWhenUsed="1"/>
   </w:latentStyles>
-  <w:style w:type="paragraph" w:default="1" w:styleId="Normal">
+  <w:style w:type="paragraph" w:default="1" w:styleId="Normalny">
     <w:name w:val="Normal"/>
     <w:qFormat/>
     <w:rsid w:val="00333D0D"/>
@@ -1776,11 +1687,11 @@
       <w:lang w:val="en-GB"/>
     </w:rPr>
   </w:style>
-  <w:style w:type="paragraph" w:styleId="Heading1">
+  <w:style w:type="paragraph" w:styleId="Nagwek1">
     <w:name w:val="heading 1"/>
-    <w:basedOn w:val="Normal"/>
-    <w:next w:val="Normal"/>
-    <w:link w:val="Heading1Char"/>
+    <w:basedOn w:val="Normalny"/>
+    <w:next w:val="Normalny"/>
+    <w:link w:val="Nagwek1Znak"/>
     <w:uiPriority w:val="9"/>
     <w:qFormat/>
     <w:rsid w:val="00333D0D"/>
@@ -1797,11 +1708,11 @@
       <w:sz w:val="32"/>
     </w:rPr>
   </w:style>
-  <w:style w:type="paragraph" w:styleId="Heading2">
+  <w:style w:type="paragraph" w:styleId="Nagwek2">
     <w:name w:val="heading 2"/>
-    <w:basedOn w:val="Normal"/>
-    <w:next w:val="Normal"/>
-    <w:link w:val="Heading2Char"/>
+    <w:basedOn w:val="Normalny"/>
+    <w:next w:val="Normalny"/>
+    <w:link w:val="Nagwek2Znak"/>
     <w:uiPriority w:val="9"/>
     <w:unhideWhenUsed/>
     <w:qFormat/>
@@ -1820,11 +1731,11 @@
       <w:sz w:val="24"/>
     </w:rPr>
   </w:style>
-  <w:style w:type="paragraph" w:styleId="Heading3">
+  <w:style w:type="paragraph" w:styleId="Nagwek3">
     <w:name w:val="heading 3"/>
-    <w:basedOn w:val="Normal"/>
-    <w:next w:val="Normal"/>
-    <w:link w:val="Heading3Char"/>
+    <w:basedOn w:val="Normalny"/>
+    <w:next w:val="Normalny"/>
+    <w:link w:val="Nagwek3Znak"/>
     <w:uiPriority w:val="9"/>
     <w:unhideWhenUsed/>
     <w:qFormat/>
@@ -1842,11 +1753,11 @@
       <w:szCs w:val="24"/>
     </w:rPr>
   </w:style>
-  <w:style w:type="paragraph" w:styleId="Heading6">
+  <w:style w:type="paragraph" w:styleId="Nagwek6">
     <w:name w:val="heading 6"/>
-    <w:basedOn w:val="Normal"/>
-    <w:next w:val="Normal"/>
-    <w:link w:val="Heading6Char"/>
+    <w:basedOn w:val="Normalny"/>
+    <w:next w:val="Normalny"/>
+    <w:link w:val="Nagwek6Znak"/>
     <w:uiPriority w:val="9"/>
     <w:semiHidden/>
     <w:unhideWhenUsed/>
@@ -1863,11 +1774,11 @@
       <w:color w:val="004F5B" w:themeColor="accent1" w:themeShade="7F"/>
     </w:rPr>
   </w:style>
-  <w:style w:type="paragraph" w:styleId="Heading7">
+  <w:style w:type="paragraph" w:styleId="Nagwek7">
     <w:name w:val="heading 7"/>
-    <w:basedOn w:val="Normal"/>
-    <w:next w:val="Normal"/>
-    <w:link w:val="Heading7Char"/>
+    <w:basedOn w:val="Normalny"/>
+    <w:next w:val="Normalny"/>
+    <w:link w:val="Nagwek7Znak"/>
     <w:uiPriority w:val="9"/>
     <w:semiHidden/>
     <w:unhideWhenUsed/>
@@ -1886,11 +1797,11 @@
       <w:color w:val="004F5B" w:themeColor="accent1" w:themeShade="7F"/>
     </w:rPr>
   </w:style>
-  <w:style w:type="paragraph" w:styleId="Heading8">
+  <w:style w:type="paragraph" w:styleId="Nagwek8">
     <w:name w:val="heading 8"/>
-    <w:basedOn w:val="Normal"/>
-    <w:next w:val="Normal"/>
-    <w:link w:val="Heading8Char"/>
+    <w:basedOn w:val="Normalny"/>
+    <w:next w:val="Normalny"/>
+    <w:link w:val="Nagwek8Znak"/>
     <w:uiPriority w:val="9"/>
     <w:semiHidden/>
     <w:unhideWhenUsed/>
@@ -1908,11 +1819,11 @@
       <w:szCs w:val="21"/>
     </w:rPr>
   </w:style>
-  <w:style w:type="paragraph" w:styleId="Heading9">
+  <w:style w:type="paragraph" w:styleId="Nagwek9">
     <w:name w:val="heading 9"/>
-    <w:basedOn w:val="Normal"/>
-    <w:next w:val="Normal"/>
-    <w:link w:val="Heading9Char"/>
+    <w:basedOn w:val="Normalny"/>
+    <w:next w:val="Normalny"/>
+    <w:link w:val="Nagwek9Znak"/>
     <w:uiPriority w:val="9"/>
     <w:semiHidden/>
     <w:unhideWhenUsed/>
@@ -1932,12 +1843,13 @@
       <w:szCs w:val="21"/>
     </w:rPr>
   </w:style>
-  <w:style w:type="character" w:default="1" w:styleId="DefaultParagraphFont">
+  <w:style w:type="character" w:default="1" w:styleId="Domylnaczcionkaakapitu">
     <w:name w:val="Default Paragraph Font"/>
     <w:uiPriority w:val="1"/>
-    <w:unhideWhenUsed/>
-  </w:style>
-  <w:style w:type="table" w:default="1" w:styleId="TableNormal">
+    <w:semiHidden/>
+    <w:unhideWhenUsed/>
+  </w:style>
+  <w:style w:type="table" w:default="1" w:styleId="Standardowy">
     <w:name w:val="Normal Table"/>
     <w:uiPriority w:val="99"/>
     <w:semiHidden/>
@@ -1952,16 +1864,16 @@
       </w:tblCellMar>
     </w:tblPr>
   </w:style>
-  <w:style w:type="numbering" w:default="1" w:styleId="NoList">
+  <w:style w:type="numbering" w:default="1" w:styleId="Bezlisty">
     <w:name w:val="No List"/>
     <w:uiPriority w:val="99"/>
     <w:semiHidden/>
     <w:unhideWhenUsed/>
   </w:style>
-  <w:style w:type="character" w:customStyle="1" w:styleId="Heading1Char">
-    <w:name w:val="Heading 1 Char"/>
-    <w:basedOn w:val="DefaultParagraphFont"/>
-    <w:link w:val="Heading1"/>
+  <w:style w:type="character" w:customStyle="1" w:styleId="Nagwek1Znak">
+    <w:name w:val="Nagłówek 1 Znak"/>
+    <w:basedOn w:val="Domylnaczcionkaakapitu"/>
+    <w:link w:val="Nagwek1"/>
     <w:uiPriority w:val="9"/>
     <w:rsid w:val="00333D0D"/>
     <w:rPr>
@@ -1970,10 +1882,10 @@
       <w:sz w:val="32"/>
     </w:rPr>
   </w:style>
-  <w:style w:type="character" w:customStyle="1" w:styleId="Heading2Char">
-    <w:name w:val="Heading 2 Char"/>
-    <w:basedOn w:val="DefaultParagraphFont"/>
-    <w:link w:val="Heading2"/>
+  <w:style w:type="character" w:customStyle="1" w:styleId="Nagwek2Znak">
+    <w:name w:val="Nagłówek 2 Znak"/>
+    <w:basedOn w:val="Domylnaczcionkaakapitu"/>
+    <w:link w:val="Nagwek2"/>
     <w:uiPriority w:val="9"/>
     <w:rsid w:val="00333D0D"/>
     <w:rPr>
@@ -1985,7 +1897,7 @@
   </w:style>
   <w:style w:type="paragraph" w:customStyle="1" w:styleId="ContactInfo">
     <w:name w:val="Contact Info"/>
-    <w:basedOn w:val="Normal"/>
+    <w:basedOn w:val="Normalny"/>
     <w:uiPriority w:val="4"/>
     <w:qFormat/>
     <w:rsid w:val="00C6554A"/>
@@ -1994,9 +1906,9 @@
       <w:jc w:val="center"/>
     </w:pPr>
   </w:style>
-  <w:style w:type="paragraph" w:styleId="ListBullet">
+  <w:style w:type="paragraph" w:styleId="Listapunktowana">
     <w:name w:val="List Bullet"/>
-    <w:basedOn w:val="Normal"/>
+    <w:basedOn w:val="Normalny"/>
     <w:uiPriority w:val="10"/>
     <w:unhideWhenUsed/>
     <w:qFormat/>
@@ -2007,10 +1919,10 @@
       </w:numPr>
     </w:pPr>
   </w:style>
-  <w:style w:type="paragraph" w:styleId="Title">
+  <w:style w:type="paragraph" w:styleId="Tytu">
     <w:name w:val="Title"/>
-    <w:basedOn w:val="Normal"/>
-    <w:link w:val="TitleChar"/>
+    <w:basedOn w:val="Normalny"/>
+    <w:link w:val="TytuZnak"/>
     <w:uiPriority w:val="2"/>
     <w:unhideWhenUsed/>
     <w:qFormat/>
@@ -2027,10 +1939,10 @@
       <w:sz w:val="60"/>
     </w:rPr>
   </w:style>
-  <w:style w:type="character" w:customStyle="1" w:styleId="TitleChar">
-    <w:name w:val="Title Char"/>
-    <w:basedOn w:val="DefaultParagraphFont"/>
-    <w:link w:val="Title"/>
+  <w:style w:type="character" w:customStyle="1" w:styleId="TytuZnak">
+    <w:name w:val="Tytuł Znak"/>
+    <w:basedOn w:val="Domylnaczcionkaakapitu"/>
+    <w:link w:val="Tytu"/>
     <w:uiPriority w:val="2"/>
     <w:rsid w:val="00333D0D"/>
     <w:rPr>
@@ -2040,10 +1952,10 @@
       <w:sz w:val="60"/>
     </w:rPr>
   </w:style>
-  <w:style w:type="paragraph" w:styleId="Subtitle">
+  <w:style w:type="paragraph" w:styleId="Podtytu">
     <w:name w:val="Subtitle"/>
-    <w:basedOn w:val="Normal"/>
-    <w:link w:val="SubtitleChar"/>
+    <w:basedOn w:val="Normalny"/>
+    <w:link w:val="PodtytuZnak"/>
     <w:uiPriority w:val="3"/>
     <w:unhideWhenUsed/>
     <w:qFormat/>
@@ -2062,10 +1974,10 @@
       <w:sz w:val="26"/>
     </w:rPr>
   </w:style>
-  <w:style w:type="character" w:customStyle="1" w:styleId="SubtitleChar">
-    <w:name w:val="Subtitle Char"/>
-    <w:basedOn w:val="DefaultParagraphFont"/>
-    <w:link w:val="Subtitle"/>
+  <w:style w:type="character" w:customStyle="1" w:styleId="PodtytuZnak">
+    <w:name w:val="Podtytuł Znak"/>
+    <w:basedOn w:val="Domylnaczcionkaakapitu"/>
+    <w:link w:val="Podtytu"/>
     <w:uiPriority w:val="3"/>
     <w:rsid w:val="00333D0D"/>
     <w:rPr>
@@ -2074,10 +1986,10 @@
       <w:sz w:val="26"/>
     </w:rPr>
   </w:style>
-  <w:style w:type="paragraph" w:styleId="Footer">
+  <w:style w:type="paragraph" w:styleId="Stopka">
     <w:name w:val="footer"/>
-    <w:basedOn w:val="Normal"/>
-    <w:link w:val="FooterChar"/>
+    <w:basedOn w:val="Normalny"/>
+    <w:link w:val="StopkaZnak"/>
     <w:uiPriority w:val="99"/>
     <w:unhideWhenUsed/>
     <w:rsid w:val="00C6554A"/>
@@ -2089,10 +2001,10 @@
       <w:caps/>
     </w:rPr>
   </w:style>
-  <w:style w:type="character" w:customStyle="1" w:styleId="FooterChar">
-    <w:name w:val="Footer Char"/>
-    <w:basedOn w:val="DefaultParagraphFont"/>
-    <w:link w:val="Footer"/>
+  <w:style w:type="character" w:customStyle="1" w:styleId="StopkaZnak">
+    <w:name w:val="Stopka Znak"/>
+    <w:basedOn w:val="Domylnaczcionkaakapitu"/>
+    <w:link w:val="Stopka"/>
     <w:uiPriority w:val="99"/>
     <w:rsid w:val="00C6554A"/>
     <w:rPr>
@@ -2101,7 +2013,7 @@
   </w:style>
   <w:style w:type="paragraph" w:customStyle="1" w:styleId="Photo">
     <w:name w:val="Photo"/>
-    <w:basedOn w:val="Normal"/>
+    <w:basedOn w:val="Normalny"/>
     <w:uiPriority w:val="1"/>
     <w:qFormat/>
     <w:rsid w:val="00C6554A"/>
@@ -2110,10 +2022,10 @@
       <w:jc w:val="center"/>
     </w:pPr>
   </w:style>
-  <w:style w:type="paragraph" w:styleId="Header">
+  <w:style w:type="paragraph" w:styleId="Nagwek">
     <w:name w:val="header"/>
-    <w:basedOn w:val="Normal"/>
-    <w:link w:val="HeaderChar"/>
+    <w:basedOn w:val="Normalny"/>
+    <w:link w:val="NagwekZnak"/>
     <w:uiPriority w:val="99"/>
     <w:unhideWhenUsed/>
     <w:rsid w:val="00C6554A"/>
@@ -2121,10 +2033,10 @@
       <w:spacing w:before="0" w:after="0" w:line="240" w:lineRule="auto"/>
     </w:pPr>
   </w:style>
-  <w:style w:type="character" w:customStyle="1" w:styleId="HeaderChar">
-    <w:name w:val="Header Char"/>
-    <w:basedOn w:val="DefaultParagraphFont"/>
-    <w:link w:val="Header"/>
+  <w:style w:type="character" w:customStyle="1" w:styleId="NagwekZnak">
+    <w:name w:val="Nagłówek Znak"/>
+    <w:basedOn w:val="Domylnaczcionkaakapitu"/>
+    <w:link w:val="Nagwek"/>
     <w:uiPriority w:val="99"/>
     <w:rsid w:val="00C6554A"/>
     <w:rPr>
@@ -2134,9 +2046,9 @@
       <w:lang w:eastAsia="ja-JP"/>
     </w:rPr>
   </w:style>
-  <w:style w:type="paragraph" w:styleId="ListNumber">
+  <w:style w:type="paragraph" w:styleId="Listanumerowana">
     <w:name w:val="List Number"/>
-    <w:basedOn w:val="Normal"/>
+    <w:basedOn w:val="Normalny"/>
     <w:uiPriority w:val="11"/>
     <w:unhideWhenUsed/>
     <w:qFormat/>
@@ -2148,10 +2060,10 @@
       <w:contextualSpacing/>
     </w:pPr>
   </w:style>
-  <w:style w:type="character" w:customStyle="1" w:styleId="Heading3Char">
-    <w:name w:val="Heading 3 Char"/>
-    <w:basedOn w:val="DefaultParagraphFont"/>
-    <w:link w:val="Heading3"/>
+  <w:style w:type="character" w:customStyle="1" w:styleId="Nagwek3Znak">
+    <w:name w:val="Nagłówek 3 Znak"/>
+    <w:basedOn w:val="Domylnaczcionkaakapitu"/>
+    <w:link w:val="Nagwek3"/>
     <w:uiPriority w:val="9"/>
     <w:rsid w:val="00C6554A"/>
     <w:rPr>
@@ -2161,10 +2073,10 @@
       <w:szCs w:val="24"/>
     </w:rPr>
   </w:style>
-  <w:style w:type="character" w:customStyle="1" w:styleId="Heading8Char">
-    <w:name w:val="Heading 8 Char"/>
-    <w:basedOn w:val="DefaultParagraphFont"/>
-    <w:link w:val="Heading8"/>
+  <w:style w:type="character" w:customStyle="1" w:styleId="Nagwek8Znak">
+    <w:name w:val="Nagłówek 8 Znak"/>
+    <w:basedOn w:val="Domylnaczcionkaakapitu"/>
+    <w:link w:val="Nagwek8"/>
     <w:uiPriority w:val="9"/>
     <w:semiHidden/>
     <w:rsid w:val="00C6554A"/>
@@ -2174,10 +2086,10 @@
       <w:szCs w:val="21"/>
     </w:rPr>
   </w:style>
-  <w:style w:type="character" w:customStyle="1" w:styleId="Heading9Char">
-    <w:name w:val="Heading 9 Char"/>
-    <w:basedOn w:val="DefaultParagraphFont"/>
-    <w:link w:val="Heading9"/>
+  <w:style w:type="character" w:customStyle="1" w:styleId="Nagwek9Znak">
+    <w:name w:val="Nagłówek 9 Znak"/>
+    <w:basedOn w:val="Domylnaczcionkaakapitu"/>
+    <w:link w:val="Nagwek9"/>
     <w:uiPriority w:val="9"/>
     <w:semiHidden/>
     <w:rsid w:val="00C6554A"/>
@@ -2189,9 +2101,9 @@
       <w:szCs w:val="21"/>
     </w:rPr>
   </w:style>
-  <w:style w:type="character" w:styleId="IntenseEmphasis">
+  <w:style w:type="character" w:styleId="Wyrnienieintensywne">
     <w:name w:val="Intense Emphasis"/>
-    <w:basedOn w:val="DefaultParagraphFont"/>
+    <w:basedOn w:val="Domylnaczcionkaakapitu"/>
     <w:uiPriority w:val="21"/>
     <w:semiHidden/>
     <w:unhideWhenUsed/>
@@ -2203,11 +2115,11 @@
       <w:color w:val="007789" w:themeColor="accent1" w:themeShade="BF"/>
     </w:rPr>
   </w:style>
-  <w:style w:type="paragraph" w:styleId="IntenseQuote">
+  <w:style w:type="paragraph" w:styleId="Cytatintensywny">
     <w:name w:val="Intense Quote"/>
-    <w:basedOn w:val="Normal"/>
-    <w:next w:val="Normal"/>
-    <w:link w:val="IntenseQuoteChar"/>
+    <w:basedOn w:val="Normalny"/>
+    <w:next w:val="Normalny"/>
+    <w:link w:val="CytatintensywnyZnak"/>
     <w:uiPriority w:val="30"/>
     <w:semiHidden/>
     <w:unhideWhenUsed/>
@@ -2228,10 +2140,10 @@
       <w:color w:val="007789" w:themeColor="accent1" w:themeShade="BF"/>
     </w:rPr>
   </w:style>
-  <w:style w:type="character" w:customStyle="1" w:styleId="IntenseQuoteChar">
-    <w:name w:val="Intense Quote Char"/>
-    <w:basedOn w:val="DefaultParagraphFont"/>
-    <w:link w:val="IntenseQuote"/>
+  <w:style w:type="character" w:customStyle="1" w:styleId="CytatintensywnyZnak">
+    <w:name w:val="Cytat intensywny Znak"/>
+    <w:basedOn w:val="Domylnaczcionkaakapitu"/>
+    <w:link w:val="Cytatintensywny"/>
     <w:uiPriority w:val="30"/>
     <w:semiHidden/>
     <w:rsid w:val="00C6554A"/>
@@ -2241,9 +2153,9 @@
       <w:color w:val="007789" w:themeColor="accent1" w:themeShade="BF"/>
     </w:rPr>
   </w:style>
-  <w:style w:type="character" w:styleId="IntenseReference">
+  <w:style w:type="character" w:styleId="Odwoanieintensywne">
     <w:name w:val="Intense Reference"/>
-    <w:basedOn w:val="DefaultParagraphFont"/>
+    <w:basedOn w:val="Domylnaczcionkaakapitu"/>
     <w:uiPriority w:val="32"/>
     <w:semiHidden/>
     <w:unhideWhenUsed/>
@@ -2258,10 +2170,10 @@
       <w:spacing w:val="5"/>
     </w:rPr>
   </w:style>
-  <w:style w:type="paragraph" w:styleId="Caption">
+  <w:style w:type="paragraph" w:styleId="Legenda">
     <w:name w:val="caption"/>
-    <w:basedOn w:val="Normal"/>
-    <w:next w:val="Normal"/>
+    <w:basedOn w:val="Normalny"/>
+    <w:next w:val="Normalny"/>
     <w:uiPriority w:val="35"/>
     <w:semiHidden/>
     <w:unhideWhenUsed/>
@@ -2277,10 +2189,10 @@
       <w:szCs w:val="18"/>
     </w:rPr>
   </w:style>
-  <w:style w:type="paragraph" w:styleId="BalloonText">
+  <w:style w:type="paragraph" w:styleId="Tekstdymka">
     <w:name w:val="Balloon Text"/>
-    <w:basedOn w:val="Normal"/>
-    <w:link w:val="BalloonTextChar"/>
+    <w:basedOn w:val="Normalny"/>
+    <w:link w:val="TekstdymkaZnak"/>
     <w:uiPriority w:val="99"/>
     <w:semiHidden/>
     <w:unhideWhenUsed/>
@@ -2293,10 +2205,10 @@
       <w:szCs w:val="18"/>
     </w:rPr>
   </w:style>
-  <w:style w:type="character" w:customStyle="1" w:styleId="BalloonTextChar">
-    <w:name w:val="Balloon Text Char"/>
-    <w:basedOn w:val="DefaultParagraphFont"/>
-    <w:link w:val="BalloonText"/>
+  <w:style w:type="character" w:customStyle="1" w:styleId="TekstdymkaZnak">
+    <w:name w:val="Tekst dymka Znak"/>
+    <w:basedOn w:val="Domylnaczcionkaakapitu"/>
+    <w:link w:val="Tekstdymka"/>
     <w:uiPriority w:val="99"/>
     <w:semiHidden/>
     <w:rsid w:val="00C6554A"/>
@@ -2305,9 +2217,9 @@
       <w:szCs w:val="18"/>
     </w:rPr>
   </w:style>
-  <w:style w:type="paragraph" w:styleId="BlockText">
+  <w:style w:type="paragraph" w:styleId="Tekstblokowy">
     <w:name w:val="Block Text"/>
-    <w:basedOn w:val="Normal"/>
+    <w:basedOn w:val="Normalny"/>
     <w:uiPriority w:val="99"/>
     <w:semiHidden/>
     <w:unhideWhenUsed/>
@@ -2328,10 +2240,10 @@
       <w:color w:val="007789" w:themeColor="accent1" w:themeShade="BF"/>
     </w:rPr>
   </w:style>
-  <w:style w:type="paragraph" w:styleId="BodyText3">
+  <w:style w:type="paragraph" w:styleId="Tekstpodstawowy3">
     <w:name w:val="Body Text 3"/>
-    <w:basedOn w:val="Normal"/>
-    <w:link w:val="BodyText3Char"/>
+    <w:basedOn w:val="Normalny"/>
+    <w:link w:val="Tekstpodstawowy3Znak"/>
     <w:uiPriority w:val="99"/>
     <w:semiHidden/>
     <w:unhideWhenUsed/>
@@ -2343,10 +2255,10 @@
       <w:szCs w:val="16"/>
     </w:rPr>
   </w:style>
-  <w:style w:type="character" w:customStyle="1" w:styleId="BodyText3Char">
-    <w:name w:val="Body Text 3 Char"/>
-    <w:basedOn w:val="DefaultParagraphFont"/>
-    <w:link w:val="BodyText3"/>
+  <w:style w:type="character" w:customStyle="1" w:styleId="Tekstpodstawowy3Znak">
+    <w:name w:val="Tekst podstawowy 3 Znak"/>
+    <w:basedOn w:val="Domylnaczcionkaakapitu"/>
+    <w:link w:val="Tekstpodstawowy3"/>
     <w:uiPriority w:val="99"/>
     <w:semiHidden/>
     <w:rsid w:val="00C6554A"/>
@@ -2354,10 +2266,10 @@
       <w:szCs w:val="16"/>
     </w:rPr>
   </w:style>
-  <w:style w:type="paragraph" w:styleId="BodyTextIndent3">
+  <w:style w:type="paragraph" w:styleId="Tekstpodstawowywcity3">
     <w:name w:val="Body Text Indent 3"/>
-    <w:basedOn w:val="Normal"/>
-    <w:link w:val="BodyTextIndent3Char"/>
+    <w:basedOn w:val="Normalny"/>
+    <w:link w:val="Tekstpodstawowywcity3Znak"/>
     <w:uiPriority w:val="99"/>
     <w:semiHidden/>
     <w:unhideWhenUsed/>
@@ -2370,10 +2282,10 @@
       <w:szCs w:val="16"/>
     </w:rPr>
   </w:style>
-  <w:style w:type="character" w:customStyle="1" w:styleId="BodyTextIndent3Char">
-    <w:name w:val="Body Text Indent 3 Char"/>
-    <w:basedOn w:val="DefaultParagraphFont"/>
-    <w:link w:val="BodyTextIndent3"/>
+  <w:style w:type="character" w:customStyle="1" w:styleId="Tekstpodstawowywcity3Znak">
+    <w:name w:val="Tekst podstawowy wcięty 3 Znak"/>
+    <w:basedOn w:val="Domylnaczcionkaakapitu"/>
+    <w:link w:val="Tekstpodstawowywcity3"/>
     <w:uiPriority w:val="99"/>
     <w:semiHidden/>
     <w:rsid w:val="00C6554A"/>
@@ -2381,9 +2293,9 @@
       <w:szCs w:val="16"/>
     </w:rPr>
   </w:style>
-  <w:style w:type="character" w:styleId="CommentReference">
+  <w:style w:type="character" w:styleId="Odwoaniedokomentarza">
     <w:name w:val="annotation reference"/>
-    <w:basedOn w:val="DefaultParagraphFont"/>
+    <w:basedOn w:val="Domylnaczcionkaakapitu"/>
     <w:uiPriority w:val="99"/>
     <w:semiHidden/>
     <w:unhideWhenUsed/>
@@ -2393,10 +2305,10 @@
       <w:szCs w:val="16"/>
     </w:rPr>
   </w:style>
-  <w:style w:type="paragraph" w:styleId="CommentText">
+  <w:style w:type="paragraph" w:styleId="Tekstkomentarza">
     <w:name w:val="annotation text"/>
-    <w:basedOn w:val="Normal"/>
-    <w:link w:val="CommentTextChar"/>
+    <w:basedOn w:val="Normalny"/>
+    <w:link w:val="TekstkomentarzaZnak"/>
     <w:uiPriority w:val="99"/>
     <w:semiHidden/>
     <w:unhideWhenUsed/>
@@ -2408,10 +2320,10 @@
       <w:szCs w:val="20"/>
     </w:rPr>
   </w:style>
-  <w:style w:type="character" w:customStyle="1" w:styleId="CommentTextChar">
-    <w:name w:val="Comment Text Char"/>
-    <w:basedOn w:val="DefaultParagraphFont"/>
-    <w:link w:val="CommentText"/>
+  <w:style w:type="character" w:customStyle="1" w:styleId="TekstkomentarzaZnak">
+    <w:name w:val="Tekst komentarza Znak"/>
+    <w:basedOn w:val="Domylnaczcionkaakapitu"/>
+    <w:link w:val="Tekstkomentarza"/>
     <w:uiPriority w:val="99"/>
     <w:semiHidden/>
     <w:rsid w:val="00C6554A"/>
@@ -2419,11 +2331,11 @@
       <w:szCs w:val="20"/>
     </w:rPr>
   </w:style>
-  <w:style w:type="paragraph" w:styleId="CommentSubject">
+  <w:style w:type="paragraph" w:styleId="Tematkomentarza">
     <w:name w:val="annotation subject"/>
-    <w:basedOn w:val="CommentText"/>
-    <w:next w:val="CommentText"/>
-    <w:link w:val="CommentSubjectChar"/>
+    <w:basedOn w:val="Tekstkomentarza"/>
+    <w:next w:val="Tekstkomentarza"/>
+    <w:link w:val="TematkomentarzaZnak"/>
     <w:uiPriority w:val="99"/>
     <w:semiHidden/>
     <w:unhideWhenUsed/>
@@ -2433,10 +2345,10 @@
       <w:bCs/>
     </w:rPr>
   </w:style>
-  <w:style w:type="character" w:customStyle="1" w:styleId="CommentSubjectChar">
-    <w:name w:val="Comment Subject Char"/>
-    <w:basedOn w:val="CommentTextChar"/>
-    <w:link w:val="CommentSubject"/>
+  <w:style w:type="character" w:customStyle="1" w:styleId="TematkomentarzaZnak">
+    <w:name w:val="Temat komentarza Znak"/>
+    <w:basedOn w:val="TekstkomentarzaZnak"/>
+    <w:link w:val="Tematkomentarza"/>
     <w:uiPriority w:val="99"/>
     <w:semiHidden/>
     <w:rsid w:val="00C6554A"/>
@@ -2446,10 +2358,10 @@
       <w:szCs w:val="20"/>
     </w:rPr>
   </w:style>
-  <w:style w:type="paragraph" w:styleId="DocumentMap">
+  <w:style w:type="paragraph" w:styleId="Mapadokumentu">
     <w:name w:val="Document Map"/>
-    <w:basedOn w:val="Normal"/>
-    <w:link w:val="DocumentMapChar"/>
+    <w:basedOn w:val="Normalny"/>
+    <w:link w:val="MapadokumentuZnak"/>
     <w:uiPriority w:val="99"/>
     <w:semiHidden/>
     <w:unhideWhenUsed/>
@@ -2462,10 +2374,10 @@
       <w:szCs w:val="16"/>
     </w:rPr>
   </w:style>
-  <w:style w:type="character" w:customStyle="1" w:styleId="DocumentMapChar">
-    <w:name w:val="Document Map Char"/>
-    <w:basedOn w:val="DefaultParagraphFont"/>
-    <w:link w:val="DocumentMap"/>
+  <w:style w:type="character" w:customStyle="1" w:styleId="MapadokumentuZnak">
+    <w:name w:val="Mapa dokumentu Znak"/>
+    <w:basedOn w:val="Domylnaczcionkaakapitu"/>
+    <w:link w:val="Mapadokumentu"/>
     <w:uiPriority w:val="99"/>
     <w:semiHidden/>
     <w:rsid w:val="00C6554A"/>
@@ -2474,10 +2386,10 @@
       <w:szCs w:val="16"/>
     </w:rPr>
   </w:style>
-  <w:style w:type="paragraph" w:styleId="EndnoteText">
+  <w:style w:type="paragraph" w:styleId="Tekstprzypisukocowego">
     <w:name w:val="endnote text"/>
-    <w:basedOn w:val="Normal"/>
-    <w:link w:val="EndnoteTextChar"/>
+    <w:basedOn w:val="Normalny"/>
+    <w:link w:val="TekstprzypisukocowegoZnak"/>
     <w:uiPriority w:val="99"/>
     <w:semiHidden/>
     <w:unhideWhenUsed/>
@@ -2489,10 +2401,10 @@
       <w:szCs w:val="20"/>
     </w:rPr>
   </w:style>
-  <w:style w:type="character" w:customStyle="1" w:styleId="EndnoteTextChar">
-    <w:name w:val="Endnote Text Char"/>
-    <w:basedOn w:val="DefaultParagraphFont"/>
-    <w:link w:val="EndnoteText"/>
+  <w:style w:type="character" w:customStyle="1" w:styleId="TekstprzypisukocowegoZnak">
+    <w:name w:val="Tekst przypisu końcowego Znak"/>
+    <w:basedOn w:val="Domylnaczcionkaakapitu"/>
+    <w:link w:val="Tekstprzypisukocowego"/>
     <w:uiPriority w:val="99"/>
     <w:semiHidden/>
     <w:rsid w:val="00C6554A"/>
@@ -2500,9 +2412,9 @@
       <w:szCs w:val="20"/>
     </w:rPr>
   </w:style>
-  <w:style w:type="paragraph" w:styleId="EnvelopeReturn">
+  <w:style w:type="paragraph" w:styleId="Adreszwrotnynakopercie">
     <w:name w:val="envelope return"/>
-    <w:basedOn w:val="Normal"/>
+    <w:basedOn w:val="Normalny"/>
     <w:uiPriority w:val="99"/>
     <w:semiHidden/>
     <w:unhideWhenUsed/>
@@ -2515,9 +2427,9 @@
       <w:szCs w:val="20"/>
     </w:rPr>
   </w:style>
-  <w:style w:type="character" w:styleId="FollowedHyperlink">
+  <w:style w:type="character" w:styleId="UyteHipercze">
     <w:name w:val="FollowedHyperlink"/>
-    <w:basedOn w:val="DefaultParagraphFont"/>
+    <w:basedOn w:val="Domylnaczcionkaakapitu"/>
     <w:uiPriority w:val="99"/>
     <w:semiHidden/>
     <w:unhideWhenUsed/>
@@ -2527,10 +2439,10 @@
       <w:u w:val="single"/>
     </w:rPr>
   </w:style>
-  <w:style w:type="paragraph" w:styleId="FootnoteText">
+  <w:style w:type="paragraph" w:styleId="Tekstprzypisudolnego">
     <w:name w:val="footnote text"/>
-    <w:basedOn w:val="Normal"/>
-    <w:link w:val="FootnoteTextChar"/>
+    <w:basedOn w:val="Normalny"/>
+    <w:link w:val="TekstprzypisudolnegoZnak"/>
     <w:uiPriority w:val="99"/>
     <w:semiHidden/>
     <w:unhideWhenUsed/>
@@ -2542,10 +2454,10 @@
       <w:szCs w:val="20"/>
     </w:rPr>
   </w:style>
-  <w:style w:type="character" w:customStyle="1" w:styleId="FootnoteTextChar">
-    <w:name w:val="Footnote Text Char"/>
-    <w:basedOn w:val="DefaultParagraphFont"/>
-    <w:link w:val="FootnoteText"/>
+  <w:style w:type="character" w:customStyle="1" w:styleId="TekstprzypisudolnegoZnak">
+    <w:name w:val="Tekst przypisu dolnego Znak"/>
+    <w:basedOn w:val="Domylnaczcionkaakapitu"/>
+    <w:link w:val="Tekstprzypisudolnego"/>
     <w:uiPriority w:val="99"/>
     <w:semiHidden/>
     <w:rsid w:val="00C6554A"/>
@@ -2553,9 +2465,9 @@
       <w:szCs w:val="20"/>
     </w:rPr>
   </w:style>
-  <w:style w:type="character" w:styleId="HTMLCode">
+  <w:style w:type="character" w:styleId="HTML-kod">
     <w:name w:val="HTML Code"/>
-    <w:basedOn w:val="DefaultParagraphFont"/>
+    <w:basedOn w:val="Domylnaczcionkaakapitu"/>
     <w:uiPriority w:val="99"/>
     <w:semiHidden/>
     <w:unhideWhenUsed/>
@@ -2566,9 +2478,9 @@
       <w:szCs w:val="20"/>
     </w:rPr>
   </w:style>
-  <w:style w:type="character" w:styleId="HTMLKeyboard">
+  <w:style w:type="character" w:styleId="HTML-klawiatura">
     <w:name w:val="HTML Keyboard"/>
-    <w:basedOn w:val="DefaultParagraphFont"/>
+    <w:basedOn w:val="Domylnaczcionkaakapitu"/>
     <w:uiPriority w:val="99"/>
     <w:semiHidden/>
     <w:unhideWhenUsed/>
@@ -2579,10 +2491,10 @@
       <w:szCs w:val="20"/>
     </w:rPr>
   </w:style>
-  <w:style w:type="paragraph" w:styleId="HTMLPreformatted">
+  <w:style w:type="paragraph" w:styleId="HTML-wstpniesformatowany">
     <w:name w:val="HTML Preformatted"/>
-    <w:basedOn w:val="Normal"/>
-    <w:link w:val="HTMLPreformattedChar"/>
+    <w:basedOn w:val="Normalny"/>
+    <w:link w:val="HTML-wstpniesformatowanyZnak"/>
     <w:uiPriority w:val="99"/>
     <w:semiHidden/>
     <w:unhideWhenUsed/>
@@ -2595,10 +2507,10 @@
       <w:szCs w:val="20"/>
     </w:rPr>
   </w:style>
-  <w:style w:type="character" w:customStyle="1" w:styleId="HTMLPreformattedChar">
-    <w:name w:val="HTML Preformatted Char"/>
-    <w:basedOn w:val="DefaultParagraphFont"/>
-    <w:link w:val="HTMLPreformatted"/>
+  <w:style w:type="character" w:customStyle="1" w:styleId="HTML-wstpniesformatowanyZnak">
+    <w:name w:val="HTML - wstępnie sformatowany Znak"/>
+    <w:basedOn w:val="Domylnaczcionkaakapitu"/>
+    <w:link w:val="HTML-wstpniesformatowany"/>
     <w:uiPriority w:val="99"/>
     <w:semiHidden/>
     <w:rsid w:val="00C6554A"/>
@@ -2607,9 +2519,9 @@
       <w:szCs w:val="20"/>
     </w:rPr>
   </w:style>
-  <w:style w:type="character" w:styleId="HTMLTypewriter">
+  <w:style w:type="character" w:styleId="HTML-staaszeroko">
     <w:name w:val="HTML Typewriter"/>
-    <w:basedOn w:val="DefaultParagraphFont"/>
+    <w:basedOn w:val="Domylnaczcionkaakapitu"/>
     <w:uiPriority w:val="99"/>
     <w:semiHidden/>
     <w:unhideWhenUsed/>
@@ -2620,9 +2532,9 @@
       <w:szCs w:val="20"/>
     </w:rPr>
   </w:style>
-  <w:style w:type="character" w:styleId="Hyperlink">
+  <w:style w:type="character" w:styleId="Hipercze">
     <w:name w:val="Hyperlink"/>
-    <w:basedOn w:val="DefaultParagraphFont"/>
+    <w:basedOn w:val="Domylnaczcionkaakapitu"/>
     <w:uiPriority w:val="99"/>
     <w:semiHidden/>
     <w:unhideWhenUsed/>
@@ -2632,9 +2544,9 @@
       <w:u w:val="single"/>
     </w:rPr>
   </w:style>
-  <w:style w:type="paragraph" w:styleId="MacroText">
+  <w:style w:type="paragraph" w:styleId="Tekstmakra">
     <w:name w:val="macro"/>
-    <w:link w:val="MacroTextChar"/>
+    <w:link w:val="TekstmakraZnak"/>
     <w:uiPriority w:val="99"/>
     <w:semiHidden/>
     <w:unhideWhenUsed/>
@@ -2658,10 +2570,10 @@
       <w:szCs w:val="20"/>
     </w:rPr>
   </w:style>
-  <w:style w:type="character" w:customStyle="1" w:styleId="MacroTextChar">
-    <w:name w:val="Macro Text Char"/>
-    <w:basedOn w:val="DefaultParagraphFont"/>
-    <w:link w:val="MacroText"/>
+  <w:style w:type="character" w:customStyle="1" w:styleId="TekstmakraZnak">
+    <w:name w:val="Tekst makra Znak"/>
+    <w:basedOn w:val="Domylnaczcionkaakapitu"/>
+    <w:link w:val="Tekstmakra"/>
     <w:uiPriority w:val="99"/>
     <w:semiHidden/>
     <w:rsid w:val="00C6554A"/>
@@ -2670,9 +2582,9 @@
       <w:szCs w:val="20"/>
     </w:rPr>
   </w:style>
-  <w:style w:type="character" w:styleId="PlaceholderText">
+  <w:style w:type="character" w:styleId="Tekstzastpczy">
     <w:name w:val="Placeholder Text"/>
-    <w:basedOn w:val="DefaultParagraphFont"/>
+    <w:basedOn w:val="Domylnaczcionkaakapitu"/>
     <w:uiPriority w:val="99"/>
     <w:semiHidden/>
     <w:rsid w:val="00C6554A"/>
@@ -2680,10 +2592,10 @@
       <w:color w:val="595959" w:themeColor="text1" w:themeTint="A6"/>
     </w:rPr>
   </w:style>
-  <w:style w:type="paragraph" w:styleId="PlainText">
+  <w:style w:type="paragraph" w:styleId="Zwykytekst">
     <w:name w:val="Plain Text"/>
-    <w:basedOn w:val="Normal"/>
-    <w:link w:val="PlainTextChar"/>
+    <w:basedOn w:val="Normalny"/>
+    <w:link w:val="ZwykytekstZnak"/>
     <w:uiPriority w:val="99"/>
     <w:semiHidden/>
     <w:unhideWhenUsed/>
@@ -2696,10 +2608,10 @@
       <w:szCs w:val="21"/>
     </w:rPr>
   </w:style>
-  <w:style w:type="character" w:customStyle="1" w:styleId="PlainTextChar">
-    <w:name w:val="Plain Text Char"/>
-    <w:basedOn w:val="DefaultParagraphFont"/>
-    <w:link w:val="PlainText"/>
+  <w:style w:type="character" w:customStyle="1" w:styleId="ZwykytekstZnak">
+    <w:name w:val="Zwykły tekst Znak"/>
+    <w:basedOn w:val="Domylnaczcionkaakapitu"/>
+    <w:link w:val="Zwykytekst"/>
     <w:uiPriority w:val="99"/>
     <w:semiHidden/>
     <w:rsid w:val="00C6554A"/>
@@ -2708,10 +2620,10 @@
       <w:szCs w:val="21"/>
     </w:rPr>
   </w:style>
-  <w:style w:type="character" w:customStyle="1" w:styleId="Heading7Char">
-    <w:name w:val="Heading 7 Char"/>
-    <w:basedOn w:val="DefaultParagraphFont"/>
-    <w:link w:val="Heading7"/>
+  <w:style w:type="character" w:customStyle="1" w:styleId="Nagwek7Znak">
+    <w:name w:val="Nagłówek 7 Znak"/>
+    <w:basedOn w:val="Domylnaczcionkaakapitu"/>
+    <w:link w:val="Nagwek7"/>
     <w:uiPriority w:val="9"/>
     <w:semiHidden/>
     <w:rsid w:val="002554CD"/>
@@ -2722,10 +2634,10 @@
       <w:color w:val="004F5B" w:themeColor="accent1" w:themeShade="7F"/>
     </w:rPr>
   </w:style>
-  <w:style w:type="character" w:customStyle="1" w:styleId="Heading6Char">
-    <w:name w:val="Heading 6 Char"/>
-    <w:basedOn w:val="DefaultParagraphFont"/>
-    <w:link w:val="Heading6"/>
+  <w:style w:type="character" w:customStyle="1" w:styleId="Nagwek6Znak">
+    <w:name w:val="Nagłówek 6 Znak"/>
+    <w:basedOn w:val="Domylnaczcionkaakapitu"/>
+    <w:link w:val="Nagwek6"/>
     <w:uiPriority w:val="9"/>
     <w:semiHidden/>
     <w:rsid w:val="002554CD"/>
@@ -2751,9 +2663,9 @@
       <w:lang w:val="en-GB"/>
     </w:rPr>
   </w:style>
-  <w:style w:type="table" w:styleId="TableGrid">
+  <w:style w:type="table" w:styleId="Tabela-Siatka">
     <w:name w:val="Table Grid"/>
-    <w:basedOn w:val="TableNormal"/>
+    <w:basedOn w:val="Standardowy"/>
     <w:uiPriority w:val="39"/>
     <w:rsid w:val="007A67F4"/>
     <w:pPr>

</xml_diff>

<commit_message>
team report and minor fixes
</commit_message>
<xml_diff>
--- a/Team Report.docx
+++ b/Team Report.docx
@@ -22,7 +22,7 @@
     <w:bookmarkEnd w:id="4"/>
     <w:p>
       <w:pPr>
-        <w:pStyle w:val="Tytu"/>
+        <w:pStyle w:val="Title"/>
         <w:rPr>
           <w:rFonts w:ascii="Calibri" w:hAnsi="Calibri" w:cs="Calibri"/>
         </w:rPr>
@@ -36,7 +36,7 @@
     </w:p>
     <w:p>
       <w:pPr>
-        <w:pStyle w:val="Podtytu"/>
+        <w:pStyle w:val="Subtitle"/>
         <w:rPr>
           <w:rFonts w:ascii="Calibri" w:hAnsi="Calibri" w:cs="Calibri"/>
         </w:rPr>
@@ -59,8 +59,16 @@
         <w:rPr>
           <w:rFonts w:ascii="Calibri" w:hAnsi="Calibri" w:cs="Calibri"/>
         </w:rPr>
-        <w:t>Urszula Talalaj</w:t>
-      </w:r>
+        <w:t xml:space="preserve">Urszula </w:t>
+      </w:r>
+      <w:proofErr w:type="spellStart"/>
+      <w:r>
+        <w:rPr>
+          <w:rFonts w:ascii="Calibri" w:hAnsi="Calibri" w:cs="Calibri"/>
+        </w:rPr>
+        <w:t>Talalaj</w:t>
+      </w:r>
+      <w:proofErr w:type="spellEnd"/>
       <w:r>
         <w:rPr>
           <w:rFonts w:ascii="Calibri" w:hAnsi="Calibri" w:cs="Calibri"/>
@@ -83,7 +91,35 @@
         <w:rPr>
           <w:rFonts w:ascii="Calibri" w:hAnsi="Calibri" w:cs="Calibri"/>
         </w:rPr>
-        <w:t>Julia Derebecka | Huiqiang Liu</w:t>
+        <w:t xml:space="preserve">Julia </w:t>
+      </w:r>
+      <w:proofErr w:type="spellStart"/>
+      <w:r>
+        <w:rPr>
+          <w:rFonts w:ascii="Calibri" w:hAnsi="Calibri" w:cs="Calibri"/>
+        </w:rPr>
+        <w:t>Derebecka</w:t>
+      </w:r>
+      <w:proofErr w:type="spellEnd"/>
+      <w:r>
+        <w:rPr>
+          <w:rFonts w:ascii="Calibri" w:hAnsi="Calibri" w:cs="Calibri"/>
+        </w:rPr>
+        <w:t xml:space="preserve"> | </w:t>
+      </w:r>
+      <w:proofErr w:type="spellStart"/>
+      <w:r>
+        <w:rPr>
+          <w:rFonts w:ascii="Calibri" w:hAnsi="Calibri" w:cs="Calibri"/>
+        </w:rPr>
+        <w:t>Huiqiang</w:t>
+      </w:r>
+      <w:proofErr w:type="spellEnd"/>
+      <w:r>
+        <w:rPr>
+          <w:rFonts w:ascii="Calibri" w:hAnsi="Calibri" w:cs="Calibri"/>
+        </w:rPr>
+        <w:t xml:space="preserve"> Liu</w:t>
       </w:r>
     </w:p>
     <w:p>
@@ -108,7 +144,7 @@
     </w:p>
     <w:p>
       <w:pPr>
-        <w:pStyle w:val="Nagwek1"/>
+        <w:pStyle w:val="Heading1"/>
         <w:rPr>
           <w:rFonts w:ascii="Calibri" w:hAnsi="Calibri" w:cs="Calibri"/>
         </w:rPr>
@@ -143,7 +179,7 @@
     </w:p>
     <w:p>
       <w:pPr>
-        <w:pStyle w:val="Listapunktowana"/>
+        <w:pStyle w:val="ListBullet"/>
         <w:numPr>
           <w:ilvl w:val="0"/>
           <w:numId w:val="1"/>
@@ -185,7 +221,7 @@
     </w:p>
     <w:p>
       <w:pPr>
-        <w:pStyle w:val="Nagwek1"/>
+        <w:pStyle w:val="Heading1"/>
         <w:rPr>
           <w:rFonts w:ascii="Calibri" w:hAnsi="Calibri" w:cs="Calibri"/>
         </w:rPr>
@@ -198,52 +234,126 @@
       </w:r>
     </w:p>
     <w:p>
-      <w:pPr>
-        <w:pStyle w:val="Nagwek1"/>
-        <w:rPr>
-          <w:rFonts w:ascii="Calibri" w:hAnsi="Calibri" w:cs="Calibri"/>
-        </w:rPr>
-      </w:pPr>
+      <w:r>
+        <w:rPr>
+          <w:noProof/>
+        </w:rPr>
+        <w:drawing>
+          <wp:inline distT="0" distB="0" distL="0" distR="0" wp14:anchorId="3C4ECC80" wp14:editId="4961DD28">
+            <wp:extent cx="5852160" cy="5353643"/>
+            <wp:effectExtent l="0" t="0" r="0" b="0"/>
+            <wp:docPr id="1" name="Picture 1"/>
+            <wp:cNvGraphicFramePr>
+              <a:graphicFrameLocks xmlns:a="http://schemas.openxmlformats.org/drawingml/2006/main" noChangeAspect="1"/>
+            </wp:cNvGraphicFramePr>
+            <a:graphic xmlns:a="http://schemas.openxmlformats.org/drawingml/2006/main">
+              <a:graphicData uri="http://schemas.openxmlformats.org/drawingml/2006/picture">
+                <pic:pic xmlns:pic="http://schemas.openxmlformats.org/drawingml/2006/picture">
+                  <pic:nvPicPr>
+                    <pic:cNvPr id="1" name="Use Case.png"/>
+                    <pic:cNvPicPr/>
+                  </pic:nvPicPr>
+                  <pic:blipFill>
+                    <a:blip r:embed="rId7" cstate="print">
+                      <a:extLst>
+                        <a:ext uri="{28A0092B-C50C-407E-A947-70E740481C1C}">
+                          <a14:useLocalDpi xmlns:a14="http://schemas.microsoft.com/office/drawing/2010/main" val="0"/>
+                        </a:ext>
+                      </a:extLst>
+                    </a:blip>
+                    <a:stretch>
+                      <a:fillRect/>
+                    </a:stretch>
+                  </pic:blipFill>
+                  <pic:spPr>
+                    <a:xfrm>
+                      <a:off x="0" y="0"/>
+                      <a:ext cx="5855251" cy="5356470"/>
+                    </a:xfrm>
+                    <a:prstGeom prst="rect">
+                      <a:avLst/>
+                    </a:prstGeom>
+                  </pic:spPr>
+                </pic:pic>
+              </a:graphicData>
+            </a:graphic>
+          </wp:inline>
+        </w:drawing>
+      </w:r>
     </w:p>
     <w:p>
       <w:pPr>
-        <w:pStyle w:val="Nagwek1"/>
-        <w:rPr>
-          <w:rFonts w:ascii="Calibri" w:hAnsi="Calibri" w:cs="Calibri"/>
-        </w:rPr>
-      </w:pPr>
-      <w:r>
-        <w:rPr>
-          <w:rFonts w:ascii="Calibri" w:hAnsi="Calibri" w:cs="Calibri"/>
-        </w:rPr>
-        <w:t>UML class diagram of the initial information model</w:t>
-      </w:r>
+        <w:pStyle w:val="Heading1"/>
+        <w:rPr>
+          <w:rFonts w:ascii="Calibri" w:hAnsi="Calibri" w:cs="Calibri"/>
+        </w:rPr>
+      </w:pPr>
     </w:p>
     <w:p>
       <w:pPr>
-        <w:pStyle w:val="Nagwek1"/>
-        <w:rPr>
-          <w:rFonts w:ascii="Calibri" w:hAnsi="Calibri" w:cs="Calibri"/>
-        </w:rPr>
-      </w:pPr>
+        <w:pStyle w:val="Heading1"/>
+        <w:rPr>
+          <w:rFonts w:ascii="Calibri" w:hAnsi="Calibri" w:cs="Calibri"/>
+        </w:rPr>
+      </w:pPr>
+      <w:r>
+        <w:rPr>
+          <w:rFonts w:ascii="Calibri" w:hAnsi="Calibri" w:cs="Calibri"/>
+        </w:rPr>
+        <w:t>UML class diagram of the initial information model</w:t>
+      </w:r>
     </w:p>
     <w:p>
-      <w:pPr>
-        <w:pStyle w:val="Nagwek1"/>
-        <w:rPr>
-          <w:rFonts w:ascii="Calibri" w:hAnsi="Calibri" w:cs="Calibri"/>
-        </w:rPr>
-      </w:pPr>
-      <w:r>
-        <w:rPr>
-          <w:rFonts w:ascii="Calibri" w:hAnsi="Calibri" w:cs="Calibri"/>
-        </w:rPr>
-        <w:t>UML class diagram of the normalised database model</w:t>
+      <w:r>
+        <w:rPr>
+          <w:noProof/>
+        </w:rPr>
+        <w:drawing>
+          <wp:inline distT="0" distB="0" distL="0" distR="0" wp14:anchorId="18412422" wp14:editId="739D158A">
+            <wp:extent cx="5486400" cy="5066030"/>
+            <wp:effectExtent l="0" t="0" r="0" b="1270"/>
+            <wp:docPr id="2" name="Picture 2"/>
+            <wp:cNvGraphicFramePr>
+              <a:graphicFrameLocks xmlns:a="http://schemas.openxmlformats.org/drawingml/2006/main" noChangeAspect="1"/>
+            </wp:cNvGraphicFramePr>
+            <a:graphic xmlns:a="http://schemas.openxmlformats.org/drawingml/2006/main">
+              <a:graphicData uri="http://schemas.openxmlformats.org/drawingml/2006/picture">
+                <pic:pic xmlns:pic="http://schemas.openxmlformats.org/drawingml/2006/picture">
+                  <pic:nvPicPr>
+                    <pic:cNvPr id="2" name="Class Diagram of the Initial Information Model.png"/>
+                    <pic:cNvPicPr/>
+                  </pic:nvPicPr>
+                  <pic:blipFill>
+                    <a:blip r:embed="rId8" cstate="print">
+                      <a:extLst>
+                        <a:ext uri="{28A0092B-C50C-407E-A947-70E740481C1C}">
+                          <a14:useLocalDpi xmlns:a14="http://schemas.microsoft.com/office/drawing/2010/main" val="0"/>
+                        </a:ext>
+                      </a:extLst>
+                    </a:blip>
+                    <a:stretch>
+                      <a:fillRect/>
+                    </a:stretch>
+                  </pic:blipFill>
+                  <pic:spPr>
+                    <a:xfrm>
+                      <a:off x="0" y="0"/>
+                      <a:ext cx="5486400" cy="5066030"/>
+                    </a:xfrm>
+                    <a:prstGeom prst="rect">
+                      <a:avLst/>
+                    </a:prstGeom>
+                  </pic:spPr>
+                </pic:pic>
+              </a:graphicData>
+            </a:graphic>
+          </wp:inline>
+        </w:drawing>
       </w:r>
     </w:p>
     <w:p>
       <w:pPr>
-        <w:pStyle w:val="Nagwek1"/>
+        <w:pStyle w:val="Heading1"/>
         <w:rPr>
           <w:rFonts w:ascii="Calibri" w:hAnsi="Calibri" w:cs="Calibri"/>
         </w:rPr>
@@ -251,65 +361,95 @@
     </w:p>
     <w:p>
       <w:pPr>
-        <w:pStyle w:val="Nagwek1"/>
-        <w:rPr>
-          <w:rFonts w:ascii="Calibri" w:hAnsi="Calibri" w:cs="Calibri"/>
-        </w:rPr>
-      </w:pPr>
-      <w:r>
-        <w:rPr>
-          <w:rFonts w:ascii="Calibri" w:hAnsi="Calibri" w:cs="Calibri"/>
-        </w:rPr>
-        <w:t>UML state machine diagram</w:t>
+        <w:pStyle w:val="Heading1"/>
+        <w:rPr>
+          <w:rFonts w:ascii="Calibri" w:hAnsi="Calibri" w:cs="Calibri"/>
+        </w:rPr>
+      </w:pPr>
+      <w:r>
+        <w:rPr>
+          <w:rFonts w:ascii="Calibri" w:hAnsi="Calibri" w:cs="Calibri"/>
+        </w:rPr>
+        <w:t>UML class diagram of the normalised database model</w:t>
       </w:r>
     </w:p>
     <w:p>
-      <w:pPr>
-        <w:pStyle w:val="Nagwek1"/>
-        <w:rPr>
-          <w:rFonts w:ascii="Calibri" w:hAnsi="Calibri" w:cs="Calibri"/>
-        </w:rPr>
-      </w:pPr>
+      <w:bookmarkStart w:id="5" w:name="_GoBack"/>
+      <w:bookmarkEnd w:id="5"/>
     </w:p>
     <w:p>
       <w:pPr>
-        <w:pStyle w:val="Nagwek1"/>
-        <w:rPr>
-          <w:rFonts w:ascii="Calibri" w:hAnsi="Calibri" w:cs="Calibri"/>
-        </w:rPr>
-      </w:pPr>
-      <w:r>
-        <w:rPr>
-          <w:rFonts w:ascii="Calibri" w:hAnsi="Calibri" w:cs="Calibri"/>
-        </w:rPr>
-        <w:t xml:space="preserve">Best aspects of our system </w:t>
-      </w:r>
+        <w:pStyle w:val="Heading1"/>
+        <w:rPr>
+          <w:rFonts w:ascii="Calibri" w:hAnsi="Calibri" w:cs="Calibri"/>
+        </w:rPr>
+      </w:pPr>
     </w:p>
     <w:p>
       <w:pPr>
-        <w:pStyle w:val="Nagwek1"/>
-        <w:rPr>
-          <w:rFonts w:ascii="Calibri" w:hAnsi="Calibri" w:cs="Calibri"/>
-        </w:rPr>
-      </w:pPr>
+        <w:pStyle w:val="Heading1"/>
+        <w:rPr>
+          <w:rFonts w:ascii="Calibri" w:hAnsi="Calibri" w:cs="Calibri"/>
+        </w:rPr>
+      </w:pPr>
+      <w:r>
+        <w:rPr>
+          <w:rFonts w:ascii="Calibri" w:hAnsi="Calibri" w:cs="Calibri"/>
+        </w:rPr>
+        <w:t>UML state machine diagram</w:t>
+      </w:r>
     </w:p>
     <w:p>
-      <w:pPr>
-        <w:pStyle w:val="Nagwek1"/>
-        <w:rPr>
-          <w:rFonts w:ascii="Calibri" w:hAnsi="Calibri" w:cs="Calibri"/>
-        </w:rPr>
-      </w:pPr>
-      <w:r>
-        <w:rPr>
-          <w:rFonts w:ascii="Calibri" w:hAnsi="Calibri" w:cs="Calibri"/>
-        </w:rPr>
-        <w:t>Security features</w:t>
+      <w:r>
+        <w:rPr>
+          <w:noProof/>
+        </w:rPr>
+        <w:drawing>
+          <wp:inline distT="0" distB="0" distL="0" distR="0" wp14:anchorId="6378EA4A" wp14:editId="6A2C16C4">
+            <wp:extent cx="5486400" cy="5723890"/>
+            <wp:effectExtent l="0" t="0" r="0" b="0"/>
+            <wp:docPr id="4" name="Picture 4"/>
+            <wp:cNvGraphicFramePr>
+              <a:graphicFrameLocks xmlns:a="http://schemas.openxmlformats.org/drawingml/2006/main" noChangeAspect="1"/>
+            </wp:cNvGraphicFramePr>
+            <a:graphic xmlns:a="http://schemas.openxmlformats.org/drawingml/2006/main">
+              <a:graphicData uri="http://schemas.openxmlformats.org/drawingml/2006/picture">
+                <pic:pic xmlns:pic="http://schemas.openxmlformats.org/drawingml/2006/picture">
+                  <pic:nvPicPr>
+                    <pic:cNvPr id="4" name="State Machine Diagram.png"/>
+                    <pic:cNvPicPr/>
+                  </pic:nvPicPr>
+                  <pic:blipFill>
+                    <a:blip r:embed="rId9" cstate="print">
+                      <a:extLst>
+                        <a:ext uri="{28A0092B-C50C-407E-A947-70E740481C1C}">
+                          <a14:useLocalDpi xmlns:a14="http://schemas.microsoft.com/office/drawing/2010/main" val="0"/>
+                        </a:ext>
+                      </a:extLst>
+                    </a:blip>
+                    <a:stretch>
+                      <a:fillRect/>
+                    </a:stretch>
+                  </pic:blipFill>
+                  <pic:spPr>
+                    <a:xfrm>
+                      <a:off x="0" y="0"/>
+                      <a:ext cx="5486400" cy="5723890"/>
+                    </a:xfrm>
+                    <a:prstGeom prst="rect">
+                      <a:avLst/>
+                    </a:prstGeom>
+                  </pic:spPr>
+                </pic:pic>
+              </a:graphicData>
+            </a:graphic>
+          </wp:inline>
+        </w:drawing>
       </w:r>
     </w:p>
     <w:p>
       <w:pPr>
-        <w:pStyle w:val="Nagwek1"/>
+        <w:pStyle w:val="Heading1"/>
         <w:rPr>
           <w:rFonts w:ascii="Calibri" w:hAnsi="Calibri" w:cs="Calibri"/>
         </w:rPr>
@@ -317,7 +457,51 @@
     </w:p>
     <w:p>
       <w:pPr>
-        <w:pStyle w:val="Nagwek1"/>
+        <w:pStyle w:val="Heading1"/>
+        <w:rPr>
+          <w:rFonts w:ascii="Calibri" w:hAnsi="Calibri" w:cs="Calibri"/>
+        </w:rPr>
+      </w:pPr>
+      <w:r>
+        <w:rPr>
+          <w:rFonts w:ascii="Calibri" w:hAnsi="Calibri" w:cs="Calibri"/>
+        </w:rPr>
+        <w:t xml:space="preserve">Best aspects of our system </w:t>
+      </w:r>
+    </w:p>
+    <w:p>
+      <w:pPr>
+        <w:pStyle w:val="Heading1"/>
+        <w:rPr>
+          <w:rFonts w:ascii="Calibri" w:hAnsi="Calibri" w:cs="Calibri"/>
+        </w:rPr>
+      </w:pPr>
+    </w:p>
+    <w:p>
+      <w:pPr>
+        <w:pStyle w:val="Heading1"/>
+        <w:rPr>
+          <w:rFonts w:ascii="Calibri" w:hAnsi="Calibri" w:cs="Calibri"/>
+        </w:rPr>
+      </w:pPr>
+      <w:r>
+        <w:rPr>
+          <w:rFonts w:ascii="Calibri" w:hAnsi="Calibri" w:cs="Calibri"/>
+        </w:rPr>
+        <w:t>Security features</w:t>
+      </w:r>
+    </w:p>
+    <w:p>
+      <w:pPr>
+        <w:pStyle w:val="Heading1"/>
+        <w:rPr>
+          <w:rFonts w:ascii="Calibri" w:hAnsi="Calibri" w:cs="Calibri"/>
+        </w:rPr>
+      </w:pPr>
+    </w:p>
+    <w:p>
+      <w:pPr>
+        <w:pStyle w:val="Heading1"/>
         <w:rPr>
           <w:rFonts w:ascii="Calibri" w:hAnsi="Calibri" w:cs="Calibri"/>
         </w:rPr>
@@ -331,7 +515,7 @@
     </w:p>
     <w:tbl>
       <w:tblPr>
-        <w:tblStyle w:val="Tabela-Siatka"/>
+        <w:tblStyle w:val="TableGrid"/>
         <w:tblW w:w="0" w:type="auto"/>
         <w:tblLook w:val="04A0" w:firstRow="1" w:lastRow="0" w:firstColumn="1" w:lastColumn="0" w:noHBand="0" w:noVBand="1"/>
       </w:tblPr>
@@ -417,8 +601,16 @@
               <w:rPr>
                 <w:rFonts w:ascii="Calibri" w:hAnsi="Calibri" w:cs="Calibri"/>
               </w:rPr>
-              <w:t>Urszula Talalaj</w:t>
+              <w:t xml:space="preserve">Urszula </w:t>
             </w:r>
+            <w:proofErr w:type="spellStart"/>
+            <w:r>
+              <w:rPr>
+                <w:rFonts w:ascii="Calibri" w:hAnsi="Calibri" w:cs="Calibri"/>
+              </w:rPr>
+              <w:t>Talalaj</w:t>
+            </w:r>
+            <w:proofErr w:type="spellEnd"/>
           </w:p>
         </w:tc>
         <w:tc>
@@ -459,15 +651,7 @@
               <w:rPr>
                 <w:rFonts w:ascii="Calibri" w:hAnsi="Calibri" w:cs="Calibri"/>
               </w:rPr>
-              <w:t>D</w:t>
-            </w:r>
-            <w:bookmarkStart w:id="5" w:name="_GoBack"/>
-            <w:bookmarkEnd w:id="5"/>
-            <w:r>
-              <w:rPr>
-                <w:rFonts w:ascii="Calibri" w:hAnsi="Calibri" w:cs="Calibri"/>
-              </w:rPr>
-              <w:t>iagrams</w:t>
+              <w:t>Diagrams</w:t>
             </w:r>
           </w:p>
         </w:tc>
@@ -573,8 +757,16 @@
               <w:rPr>
                 <w:rFonts w:ascii="Calibri" w:hAnsi="Calibri" w:cs="Calibri"/>
               </w:rPr>
-              <w:t>Julia Derebecka</w:t>
+              <w:t xml:space="preserve">Julia </w:t>
             </w:r>
+            <w:proofErr w:type="spellStart"/>
+            <w:r>
+              <w:rPr>
+                <w:rFonts w:ascii="Calibri" w:hAnsi="Calibri" w:cs="Calibri"/>
+              </w:rPr>
+              <w:t>Derebecka</w:t>
+            </w:r>
+            <w:proofErr w:type="spellEnd"/>
           </w:p>
         </w:tc>
         <w:tc>
@@ -637,11 +829,19 @@
                 <w:rFonts w:ascii="Calibri" w:hAnsi="Calibri" w:cs="Calibri"/>
               </w:rPr>
             </w:pPr>
+            <w:proofErr w:type="spellStart"/>
             <w:r>
               <w:rPr>
                 <w:rFonts w:ascii="Calibri" w:hAnsi="Calibri" w:cs="Calibri"/>
               </w:rPr>
-              <w:t>Huiqiang Liu</w:t>
+              <w:t>Huiqiang</w:t>
+            </w:r>
+            <w:proofErr w:type="spellEnd"/>
+            <w:r>
+              <w:rPr>
+                <w:rFonts w:ascii="Calibri" w:hAnsi="Calibri" w:cs="Calibri"/>
+              </w:rPr>
+              <w:t xml:space="preserve"> Liu</w:t>
             </w:r>
           </w:p>
         </w:tc>
@@ -655,12 +855,6 @@
                 <w:rFonts w:ascii="Calibri" w:hAnsi="Calibri" w:cs="Calibri"/>
               </w:rPr>
             </w:pPr>
-            <w:r>
-              <w:rPr>
-                <w:rFonts w:ascii="Calibri" w:hAnsi="Calibri" w:cs="Calibri"/>
-              </w:rPr>
-              <w:t>.</w:t>
-            </w:r>
           </w:p>
         </w:tc>
         <w:tc>
@@ -699,7 +893,7 @@
       </w:pPr>
     </w:p>
     <w:sectPr>
-      <w:footerReference w:type="default" r:id="rId7"/>
+      <w:footerReference w:type="default" r:id="rId10"/>
       <w:pgSz w:w="12240" w:h="15840"/>
       <w:pgMar w:top="1728" w:right="1800" w:bottom="1440" w:left="1800" w:header="720" w:footer="720" w:gutter="0"/>
       <w:pgNumType w:start="0"/>
@@ -740,7 +934,7 @@
 <w:ftr xmlns:wpc="http://schemas.microsoft.com/office/word/2010/wordprocessingCanvas" xmlns:cx="http://schemas.microsoft.com/office/drawing/2014/chartex" xmlns:cx1="http://schemas.microsoft.com/office/drawing/2015/9/8/chartex" xmlns:cx2="http://schemas.microsoft.com/office/drawing/2015/10/21/chartex" xmlns:cx3="http://schemas.microsoft.com/office/drawing/2016/5/9/chartex" xmlns:cx4="http://schemas.microsoft.com/office/drawing/2016/5/10/chartex" xmlns:cx5="http://schemas.microsoft.com/office/drawing/2016/5/11/chartex" xmlns:cx6="http://schemas.microsoft.com/office/drawing/2016/5/12/chartex" xmlns:cx7="http://schemas.microsoft.com/office/drawing/2016/5/13/chartex" xmlns:cx8="http://schemas.microsoft.com/office/drawing/2016/5/14/chartex" xmlns:mc="http://schemas.openxmlformats.org/markup-compatibility/2006" xmlns:aink="http://schemas.microsoft.com/office/drawing/2016/ink" xmlns:am3d="http://schemas.microsoft.com/office/drawing/2017/model3d" xmlns:o="urn:schemas-microsoft-com:office:office" xmlns:r="http://schemas.openxmlformats.org/officeDocument/2006/relationships" xmlns:m="http://schemas.openxmlformats.org/officeDocument/2006/math" xmlns:v="urn:schemas-microsoft-com:vml" xmlns:wp14="http://schemas.microsoft.com/office/word/2010/wordprocessingDrawing" xmlns:wp="http://schemas.openxmlformats.org/drawingml/2006/wordprocessingDrawing" xmlns:w10="urn:schemas-microsoft-com:office:word" xmlns:w="http://schemas.openxmlformats.org/wordprocessingml/2006/main" xmlns:w14="http://schemas.microsoft.com/office/word/2010/wordml" xmlns:w15="http://schemas.microsoft.com/office/word/2012/wordml" xmlns:w16cid="http://schemas.microsoft.com/office/word/2016/wordml/cid" xmlns:w16se="http://schemas.microsoft.com/office/word/2015/wordml/symex" xmlns:wpg="http://schemas.microsoft.com/office/word/2010/wordprocessingGroup" xmlns:wpi="http://schemas.microsoft.com/office/word/2010/wordprocessingInk" xmlns:wne="http://schemas.microsoft.com/office/word/2006/wordml" xmlns:wps="http://schemas.microsoft.com/office/word/2010/wordprocessingShape" mc:Ignorable="w14 w15 w16se w16cid wp14">
   <w:p>
     <w:pPr>
-      <w:pStyle w:val="Stopka"/>
+      <w:pStyle w:val="Footer"/>
     </w:pPr>
     <w:r>
       <w:t xml:space="preserve">Page </w:t>
@@ -949,7 +1143,7 @@
     <w:lvl w:ilvl="0">
       <w:start w:val="1"/>
       <w:numFmt w:val="decimal"/>
-      <w:pStyle w:val="Listanumerowana"/>
+      <w:pStyle w:val="ListNumber"/>
       <w:lvlText w:val="%1."/>
       <w:lvlJc w:val="left"/>
       <w:pPr>
@@ -967,7 +1161,7 @@
     <w:lvl w:ilvl="0">
       <w:start w:val="1"/>
       <w:numFmt w:val="bullet"/>
-      <w:pStyle w:val="Listapunktowana"/>
+      <w:pStyle w:val="ListBullet"/>
       <w:lvlText w:val="−"/>
       <w:lvlJc w:val="left"/>
       <w:pPr>
@@ -1304,7 +1498,7 @@
       </w:pPr>
     </w:pPrDefault>
   </w:docDefaults>
-  <w:latentStyles w:defLockedState="0" w:defUIPriority="99" w:defSemiHidden="0" w:defUnhideWhenUsed="0" w:defQFormat="0" w:count="376">
+  <w:latentStyles w:defLockedState="0" w:defUIPriority="99" w:defSemiHidden="0" w:defUnhideWhenUsed="0" w:defQFormat="0" w:count="375">
     <w:lsdException w:name="Normal" w:uiPriority="0" w:qFormat="1"/>
     <w:lsdException w:name="heading 1" w:uiPriority="9" w:qFormat="1"/>
     <w:lsdException w:name="heading 2" w:semiHidden="1" w:uiPriority="9" w:unhideWhenUsed="1" w:qFormat="1"/>
@@ -1410,6 +1604,7 @@
     <w:lsdException w:name="HTML Sample" w:semiHidden="1" w:unhideWhenUsed="1"/>
     <w:lsdException w:name="HTML Typewriter" w:semiHidden="1" w:unhideWhenUsed="1"/>
     <w:lsdException w:name="HTML Variable" w:semiHidden="1" w:unhideWhenUsed="1"/>
+    <w:lsdException w:name="Normal Table" w:semiHidden="1" w:unhideWhenUsed="1"/>
     <w:lsdException w:name="annotation subject" w:semiHidden="1" w:unhideWhenUsed="1"/>
     <w:lsdException w:name="No List" w:semiHidden="1" w:unhideWhenUsed="1"/>
     <w:lsdException w:name="Outline List 1" w:semiHidden="1" w:unhideWhenUsed="1"/>
@@ -1456,8 +1651,10 @@
     <w:lsdException w:name="Table Subtle 2" w:semiHidden="1" w:unhideWhenUsed="1"/>
     <w:lsdException w:name="Table Web 1" w:semiHidden="1" w:unhideWhenUsed="1"/>
     <w:lsdException w:name="Table Web 2" w:semiHidden="1" w:unhideWhenUsed="1"/>
+    <w:lsdException w:name="Table Web 3" w:semiHidden="1" w:unhideWhenUsed="1"/>
     <w:lsdException w:name="Balloon Text" w:semiHidden="1" w:unhideWhenUsed="1"/>
     <w:lsdException w:name="Table Grid" w:uiPriority="39"/>
+    <w:lsdException w:name="Table Theme" w:semiHidden="1" w:unhideWhenUsed="1"/>
     <w:lsdException w:name="Placeholder Text" w:semiHidden="1"/>
     <w:lsdException w:name="No Spacing" w:semiHidden="1" w:uiPriority="1" w:unhideWhenUsed="1" w:qFormat="1"/>
     <w:lsdException w:name="Light Shading" w:uiPriority="60"/>
@@ -1677,9 +1874,8 @@
     <w:lsdException w:name="Smart Hyperlink" w:semiHidden="1" w:unhideWhenUsed="1"/>
     <w:lsdException w:name="Hashtag" w:semiHidden="1" w:unhideWhenUsed="1"/>
     <w:lsdException w:name="Unresolved Mention" w:semiHidden="1" w:unhideWhenUsed="1"/>
-    <w:lsdException w:name="Smart Link" w:semiHidden="1" w:unhideWhenUsed="1"/>
   </w:latentStyles>
-  <w:style w:type="paragraph" w:default="1" w:styleId="Normalny">
+  <w:style w:type="paragraph" w:default="1" w:styleId="Normal">
     <w:name w:val="Normal"/>
     <w:qFormat/>
     <w:rsid w:val="00333D0D"/>
@@ -1687,11 +1883,11 @@
       <w:lang w:val="en-GB"/>
     </w:rPr>
   </w:style>
-  <w:style w:type="paragraph" w:styleId="Nagwek1">
+  <w:style w:type="paragraph" w:styleId="Heading1">
     <w:name w:val="heading 1"/>
-    <w:basedOn w:val="Normalny"/>
-    <w:next w:val="Normalny"/>
-    <w:link w:val="Nagwek1Znak"/>
+    <w:basedOn w:val="Normal"/>
+    <w:next w:val="Normal"/>
+    <w:link w:val="Heading1Char"/>
     <w:uiPriority w:val="9"/>
     <w:qFormat/>
     <w:rsid w:val="00333D0D"/>
@@ -1708,11 +1904,11 @@
       <w:sz w:val="32"/>
     </w:rPr>
   </w:style>
-  <w:style w:type="paragraph" w:styleId="Nagwek2">
+  <w:style w:type="paragraph" w:styleId="Heading2">
     <w:name w:val="heading 2"/>
-    <w:basedOn w:val="Normalny"/>
-    <w:next w:val="Normalny"/>
-    <w:link w:val="Nagwek2Znak"/>
+    <w:basedOn w:val="Normal"/>
+    <w:next w:val="Normal"/>
+    <w:link w:val="Heading2Char"/>
     <w:uiPriority w:val="9"/>
     <w:unhideWhenUsed/>
     <w:qFormat/>
@@ -1731,11 +1927,11 @@
       <w:sz w:val="24"/>
     </w:rPr>
   </w:style>
-  <w:style w:type="paragraph" w:styleId="Nagwek3">
+  <w:style w:type="paragraph" w:styleId="Heading3">
     <w:name w:val="heading 3"/>
-    <w:basedOn w:val="Normalny"/>
-    <w:next w:val="Normalny"/>
-    <w:link w:val="Nagwek3Znak"/>
+    <w:basedOn w:val="Normal"/>
+    <w:next w:val="Normal"/>
+    <w:link w:val="Heading3Char"/>
     <w:uiPriority w:val="9"/>
     <w:unhideWhenUsed/>
     <w:qFormat/>
@@ -1753,11 +1949,11 @@
       <w:szCs w:val="24"/>
     </w:rPr>
   </w:style>
-  <w:style w:type="paragraph" w:styleId="Nagwek6">
+  <w:style w:type="paragraph" w:styleId="Heading6">
     <w:name w:val="heading 6"/>
-    <w:basedOn w:val="Normalny"/>
-    <w:next w:val="Normalny"/>
-    <w:link w:val="Nagwek6Znak"/>
+    <w:basedOn w:val="Normal"/>
+    <w:next w:val="Normal"/>
+    <w:link w:val="Heading6Char"/>
     <w:uiPriority w:val="9"/>
     <w:semiHidden/>
     <w:unhideWhenUsed/>
@@ -1774,11 +1970,11 @@
       <w:color w:val="004F5B" w:themeColor="accent1" w:themeShade="7F"/>
     </w:rPr>
   </w:style>
-  <w:style w:type="paragraph" w:styleId="Nagwek7">
+  <w:style w:type="paragraph" w:styleId="Heading7">
     <w:name w:val="heading 7"/>
-    <w:basedOn w:val="Normalny"/>
-    <w:next w:val="Normalny"/>
-    <w:link w:val="Nagwek7Znak"/>
+    <w:basedOn w:val="Normal"/>
+    <w:next w:val="Normal"/>
+    <w:link w:val="Heading7Char"/>
     <w:uiPriority w:val="9"/>
     <w:semiHidden/>
     <w:unhideWhenUsed/>
@@ -1797,11 +1993,11 @@
       <w:color w:val="004F5B" w:themeColor="accent1" w:themeShade="7F"/>
     </w:rPr>
   </w:style>
-  <w:style w:type="paragraph" w:styleId="Nagwek8">
+  <w:style w:type="paragraph" w:styleId="Heading8">
     <w:name w:val="heading 8"/>
-    <w:basedOn w:val="Normalny"/>
-    <w:next w:val="Normalny"/>
-    <w:link w:val="Nagwek8Znak"/>
+    <w:basedOn w:val="Normal"/>
+    <w:next w:val="Normal"/>
+    <w:link w:val="Heading8Char"/>
     <w:uiPriority w:val="9"/>
     <w:semiHidden/>
     <w:unhideWhenUsed/>
@@ -1819,11 +2015,11 @@
       <w:szCs w:val="21"/>
     </w:rPr>
   </w:style>
-  <w:style w:type="paragraph" w:styleId="Nagwek9">
+  <w:style w:type="paragraph" w:styleId="Heading9">
     <w:name w:val="heading 9"/>
-    <w:basedOn w:val="Normalny"/>
-    <w:next w:val="Normalny"/>
-    <w:link w:val="Nagwek9Znak"/>
+    <w:basedOn w:val="Normal"/>
+    <w:next w:val="Normal"/>
+    <w:link w:val="Heading9Char"/>
     <w:uiPriority w:val="9"/>
     <w:semiHidden/>
     <w:unhideWhenUsed/>
@@ -1843,13 +2039,13 @@
       <w:szCs w:val="21"/>
     </w:rPr>
   </w:style>
-  <w:style w:type="character" w:default="1" w:styleId="Domylnaczcionkaakapitu">
+  <w:style w:type="character" w:default="1" w:styleId="DefaultParagraphFont">
     <w:name w:val="Default Paragraph Font"/>
     <w:uiPriority w:val="1"/>
     <w:semiHidden/>
     <w:unhideWhenUsed/>
   </w:style>
-  <w:style w:type="table" w:default="1" w:styleId="Standardowy">
+  <w:style w:type="table" w:default="1" w:styleId="TableNormal">
     <w:name w:val="Normal Table"/>
     <w:uiPriority w:val="99"/>
     <w:semiHidden/>
@@ -1864,16 +2060,16 @@
       </w:tblCellMar>
     </w:tblPr>
   </w:style>
-  <w:style w:type="numbering" w:default="1" w:styleId="Bezlisty">
+  <w:style w:type="numbering" w:default="1" w:styleId="NoList">
     <w:name w:val="No List"/>
     <w:uiPriority w:val="99"/>
     <w:semiHidden/>
     <w:unhideWhenUsed/>
   </w:style>
-  <w:style w:type="character" w:customStyle="1" w:styleId="Nagwek1Znak">
-    <w:name w:val="Nagłówek 1 Znak"/>
-    <w:basedOn w:val="Domylnaczcionkaakapitu"/>
-    <w:link w:val="Nagwek1"/>
+  <w:style w:type="character" w:customStyle="1" w:styleId="Heading1Char">
+    <w:name w:val="Heading 1 Char"/>
+    <w:basedOn w:val="DefaultParagraphFont"/>
+    <w:link w:val="Heading1"/>
     <w:uiPriority w:val="9"/>
     <w:rsid w:val="00333D0D"/>
     <w:rPr>
@@ -1882,10 +2078,10 @@
       <w:sz w:val="32"/>
     </w:rPr>
   </w:style>
-  <w:style w:type="character" w:customStyle="1" w:styleId="Nagwek2Znak">
-    <w:name w:val="Nagłówek 2 Znak"/>
-    <w:basedOn w:val="Domylnaczcionkaakapitu"/>
-    <w:link w:val="Nagwek2"/>
+  <w:style w:type="character" w:customStyle="1" w:styleId="Heading2Char">
+    <w:name w:val="Heading 2 Char"/>
+    <w:basedOn w:val="DefaultParagraphFont"/>
+    <w:link w:val="Heading2"/>
     <w:uiPriority w:val="9"/>
     <w:rsid w:val="00333D0D"/>
     <w:rPr>
@@ -1897,7 +2093,7 @@
   </w:style>
   <w:style w:type="paragraph" w:customStyle="1" w:styleId="ContactInfo">
     <w:name w:val="Contact Info"/>
-    <w:basedOn w:val="Normalny"/>
+    <w:basedOn w:val="Normal"/>
     <w:uiPriority w:val="4"/>
     <w:qFormat/>
     <w:rsid w:val="00C6554A"/>
@@ -1906,9 +2102,9 @@
       <w:jc w:val="center"/>
     </w:pPr>
   </w:style>
-  <w:style w:type="paragraph" w:styleId="Listapunktowana">
+  <w:style w:type="paragraph" w:styleId="ListBullet">
     <w:name w:val="List Bullet"/>
-    <w:basedOn w:val="Normalny"/>
+    <w:basedOn w:val="Normal"/>
     <w:uiPriority w:val="10"/>
     <w:unhideWhenUsed/>
     <w:qFormat/>
@@ -1919,10 +2115,10 @@
       </w:numPr>
     </w:pPr>
   </w:style>
-  <w:style w:type="paragraph" w:styleId="Tytu">
+  <w:style w:type="paragraph" w:styleId="Title">
     <w:name w:val="Title"/>
-    <w:basedOn w:val="Normalny"/>
-    <w:link w:val="TytuZnak"/>
+    <w:basedOn w:val="Normal"/>
+    <w:link w:val="TitleChar"/>
     <w:uiPriority w:val="2"/>
     <w:unhideWhenUsed/>
     <w:qFormat/>
@@ -1939,10 +2135,10 @@
       <w:sz w:val="60"/>
     </w:rPr>
   </w:style>
-  <w:style w:type="character" w:customStyle="1" w:styleId="TytuZnak">
-    <w:name w:val="Tytuł Znak"/>
-    <w:basedOn w:val="Domylnaczcionkaakapitu"/>
-    <w:link w:val="Tytu"/>
+  <w:style w:type="character" w:customStyle="1" w:styleId="TitleChar">
+    <w:name w:val="Title Char"/>
+    <w:basedOn w:val="DefaultParagraphFont"/>
+    <w:link w:val="Title"/>
     <w:uiPriority w:val="2"/>
     <w:rsid w:val="00333D0D"/>
     <w:rPr>
@@ -1952,10 +2148,10 @@
       <w:sz w:val="60"/>
     </w:rPr>
   </w:style>
-  <w:style w:type="paragraph" w:styleId="Podtytu">
+  <w:style w:type="paragraph" w:styleId="Subtitle">
     <w:name w:val="Subtitle"/>
-    <w:basedOn w:val="Normalny"/>
-    <w:link w:val="PodtytuZnak"/>
+    <w:basedOn w:val="Normal"/>
+    <w:link w:val="SubtitleChar"/>
     <w:uiPriority w:val="3"/>
     <w:unhideWhenUsed/>
     <w:qFormat/>
@@ -1974,10 +2170,10 @@
       <w:sz w:val="26"/>
     </w:rPr>
   </w:style>
-  <w:style w:type="character" w:customStyle="1" w:styleId="PodtytuZnak">
-    <w:name w:val="Podtytuł Znak"/>
-    <w:basedOn w:val="Domylnaczcionkaakapitu"/>
-    <w:link w:val="Podtytu"/>
+  <w:style w:type="character" w:customStyle="1" w:styleId="SubtitleChar">
+    <w:name w:val="Subtitle Char"/>
+    <w:basedOn w:val="DefaultParagraphFont"/>
+    <w:link w:val="Subtitle"/>
     <w:uiPriority w:val="3"/>
     <w:rsid w:val="00333D0D"/>
     <w:rPr>
@@ -1986,10 +2182,10 @@
       <w:sz w:val="26"/>
     </w:rPr>
   </w:style>
-  <w:style w:type="paragraph" w:styleId="Stopka">
+  <w:style w:type="paragraph" w:styleId="Footer">
     <w:name w:val="footer"/>
-    <w:basedOn w:val="Normalny"/>
-    <w:link w:val="StopkaZnak"/>
+    <w:basedOn w:val="Normal"/>
+    <w:link w:val="FooterChar"/>
     <w:uiPriority w:val="99"/>
     <w:unhideWhenUsed/>
     <w:rsid w:val="00C6554A"/>
@@ -2001,10 +2197,10 @@
       <w:caps/>
     </w:rPr>
   </w:style>
-  <w:style w:type="character" w:customStyle="1" w:styleId="StopkaZnak">
-    <w:name w:val="Stopka Znak"/>
-    <w:basedOn w:val="Domylnaczcionkaakapitu"/>
-    <w:link w:val="Stopka"/>
+  <w:style w:type="character" w:customStyle="1" w:styleId="FooterChar">
+    <w:name w:val="Footer Char"/>
+    <w:basedOn w:val="DefaultParagraphFont"/>
+    <w:link w:val="Footer"/>
     <w:uiPriority w:val="99"/>
     <w:rsid w:val="00C6554A"/>
     <w:rPr>
@@ -2013,7 +2209,7 @@
   </w:style>
   <w:style w:type="paragraph" w:customStyle="1" w:styleId="Photo">
     <w:name w:val="Photo"/>
-    <w:basedOn w:val="Normalny"/>
+    <w:basedOn w:val="Normal"/>
     <w:uiPriority w:val="1"/>
     <w:qFormat/>
     <w:rsid w:val="00C6554A"/>
@@ -2022,10 +2218,10 @@
       <w:jc w:val="center"/>
     </w:pPr>
   </w:style>
-  <w:style w:type="paragraph" w:styleId="Nagwek">
+  <w:style w:type="paragraph" w:styleId="Header">
     <w:name w:val="header"/>
-    <w:basedOn w:val="Normalny"/>
-    <w:link w:val="NagwekZnak"/>
+    <w:basedOn w:val="Normal"/>
+    <w:link w:val="HeaderChar"/>
     <w:uiPriority w:val="99"/>
     <w:unhideWhenUsed/>
     <w:rsid w:val="00C6554A"/>
@@ -2033,10 +2229,10 @@
       <w:spacing w:before="0" w:after="0" w:line="240" w:lineRule="auto"/>
     </w:pPr>
   </w:style>
-  <w:style w:type="character" w:customStyle="1" w:styleId="NagwekZnak">
-    <w:name w:val="Nagłówek Znak"/>
-    <w:basedOn w:val="Domylnaczcionkaakapitu"/>
-    <w:link w:val="Nagwek"/>
+  <w:style w:type="character" w:customStyle="1" w:styleId="HeaderChar">
+    <w:name w:val="Header Char"/>
+    <w:basedOn w:val="DefaultParagraphFont"/>
+    <w:link w:val="Header"/>
     <w:uiPriority w:val="99"/>
     <w:rsid w:val="00C6554A"/>
     <w:rPr>
@@ -2046,9 +2242,9 @@
       <w:lang w:eastAsia="ja-JP"/>
     </w:rPr>
   </w:style>
-  <w:style w:type="paragraph" w:styleId="Listanumerowana">
+  <w:style w:type="paragraph" w:styleId="ListNumber">
     <w:name w:val="List Number"/>
-    <w:basedOn w:val="Normalny"/>
+    <w:basedOn w:val="Normal"/>
     <w:uiPriority w:val="11"/>
     <w:unhideWhenUsed/>
     <w:qFormat/>
@@ -2060,10 +2256,10 @@
       <w:contextualSpacing/>
     </w:pPr>
   </w:style>
-  <w:style w:type="character" w:customStyle="1" w:styleId="Nagwek3Znak">
-    <w:name w:val="Nagłówek 3 Znak"/>
-    <w:basedOn w:val="Domylnaczcionkaakapitu"/>
-    <w:link w:val="Nagwek3"/>
+  <w:style w:type="character" w:customStyle="1" w:styleId="Heading3Char">
+    <w:name w:val="Heading 3 Char"/>
+    <w:basedOn w:val="DefaultParagraphFont"/>
+    <w:link w:val="Heading3"/>
     <w:uiPriority w:val="9"/>
     <w:rsid w:val="00C6554A"/>
     <w:rPr>
@@ -2073,10 +2269,10 @@
       <w:szCs w:val="24"/>
     </w:rPr>
   </w:style>
-  <w:style w:type="character" w:customStyle="1" w:styleId="Nagwek8Znak">
-    <w:name w:val="Nagłówek 8 Znak"/>
-    <w:basedOn w:val="Domylnaczcionkaakapitu"/>
-    <w:link w:val="Nagwek8"/>
+  <w:style w:type="character" w:customStyle="1" w:styleId="Heading8Char">
+    <w:name w:val="Heading 8 Char"/>
+    <w:basedOn w:val="DefaultParagraphFont"/>
+    <w:link w:val="Heading8"/>
     <w:uiPriority w:val="9"/>
     <w:semiHidden/>
     <w:rsid w:val="00C6554A"/>
@@ -2086,10 +2282,10 @@
       <w:szCs w:val="21"/>
     </w:rPr>
   </w:style>
-  <w:style w:type="character" w:customStyle="1" w:styleId="Nagwek9Znak">
-    <w:name w:val="Nagłówek 9 Znak"/>
-    <w:basedOn w:val="Domylnaczcionkaakapitu"/>
-    <w:link w:val="Nagwek9"/>
+  <w:style w:type="character" w:customStyle="1" w:styleId="Heading9Char">
+    <w:name w:val="Heading 9 Char"/>
+    <w:basedOn w:val="DefaultParagraphFont"/>
+    <w:link w:val="Heading9"/>
     <w:uiPriority w:val="9"/>
     <w:semiHidden/>
     <w:rsid w:val="00C6554A"/>
@@ -2101,9 +2297,9 @@
       <w:szCs w:val="21"/>
     </w:rPr>
   </w:style>
-  <w:style w:type="character" w:styleId="Wyrnienieintensywne">
+  <w:style w:type="character" w:styleId="IntenseEmphasis">
     <w:name w:val="Intense Emphasis"/>
-    <w:basedOn w:val="Domylnaczcionkaakapitu"/>
+    <w:basedOn w:val="DefaultParagraphFont"/>
     <w:uiPriority w:val="21"/>
     <w:semiHidden/>
     <w:unhideWhenUsed/>
@@ -2115,11 +2311,11 @@
       <w:color w:val="007789" w:themeColor="accent1" w:themeShade="BF"/>
     </w:rPr>
   </w:style>
-  <w:style w:type="paragraph" w:styleId="Cytatintensywny">
+  <w:style w:type="paragraph" w:styleId="IntenseQuote">
     <w:name w:val="Intense Quote"/>
-    <w:basedOn w:val="Normalny"/>
-    <w:next w:val="Normalny"/>
-    <w:link w:val="CytatintensywnyZnak"/>
+    <w:basedOn w:val="Normal"/>
+    <w:next w:val="Normal"/>
+    <w:link w:val="IntenseQuoteChar"/>
     <w:uiPriority w:val="30"/>
     <w:semiHidden/>
     <w:unhideWhenUsed/>
@@ -2140,10 +2336,10 @@
       <w:color w:val="007789" w:themeColor="accent1" w:themeShade="BF"/>
     </w:rPr>
   </w:style>
-  <w:style w:type="character" w:customStyle="1" w:styleId="CytatintensywnyZnak">
-    <w:name w:val="Cytat intensywny Znak"/>
-    <w:basedOn w:val="Domylnaczcionkaakapitu"/>
-    <w:link w:val="Cytatintensywny"/>
+  <w:style w:type="character" w:customStyle="1" w:styleId="IntenseQuoteChar">
+    <w:name w:val="Intense Quote Char"/>
+    <w:basedOn w:val="DefaultParagraphFont"/>
+    <w:link w:val="IntenseQuote"/>
     <w:uiPriority w:val="30"/>
     <w:semiHidden/>
     <w:rsid w:val="00C6554A"/>
@@ -2153,9 +2349,9 @@
       <w:color w:val="007789" w:themeColor="accent1" w:themeShade="BF"/>
     </w:rPr>
   </w:style>
-  <w:style w:type="character" w:styleId="Odwoanieintensywne">
+  <w:style w:type="character" w:styleId="IntenseReference">
     <w:name w:val="Intense Reference"/>
-    <w:basedOn w:val="Domylnaczcionkaakapitu"/>
+    <w:basedOn w:val="DefaultParagraphFont"/>
     <w:uiPriority w:val="32"/>
     <w:semiHidden/>
     <w:unhideWhenUsed/>
@@ -2170,10 +2366,10 @@
       <w:spacing w:val="5"/>
     </w:rPr>
   </w:style>
-  <w:style w:type="paragraph" w:styleId="Legenda">
+  <w:style w:type="paragraph" w:styleId="Caption">
     <w:name w:val="caption"/>
-    <w:basedOn w:val="Normalny"/>
-    <w:next w:val="Normalny"/>
+    <w:basedOn w:val="Normal"/>
+    <w:next w:val="Normal"/>
     <w:uiPriority w:val="35"/>
     <w:semiHidden/>
     <w:unhideWhenUsed/>
@@ -2189,10 +2385,10 @@
       <w:szCs w:val="18"/>
     </w:rPr>
   </w:style>
-  <w:style w:type="paragraph" w:styleId="Tekstdymka">
+  <w:style w:type="paragraph" w:styleId="BalloonText">
     <w:name w:val="Balloon Text"/>
-    <w:basedOn w:val="Normalny"/>
-    <w:link w:val="TekstdymkaZnak"/>
+    <w:basedOn w:val="Normal"/>
+    <w:link w:val="BalloonTextChar"/>
     <w:uiPriority w:val="99"/>
     <w:semiHidden/>
     <w:unhideWhenUsed/>
@@ -2205,10 +2401,10 @@
       <w:szCs w:val="18"/>
     </w:rPr>
   </w:style>
-  <w:style w:type="character" w:customStyle="1" w:styleId="TekstdymkaZnak">
-    <w:name w:val="Tekst dymka Znak"/>
-    <w:basedOn w:val="Domylnaczcionkaakapitu"/>
-    <w:link w:val="Tekstdymka"/>
+  <w:style w:type="character" w:customStyle="1" w:styleId="BalloonTextChar">
+    <w:name w:val="Balloon Text Char"/>
+    <w:basedOn w:val="DefaultParagraphFont"/>
+    <w:link w:val="BalloonText"/>
     <w:uiPriority w:val="99"/>
     <w:semiHidden/>
     <w:rsid w:val="00C6554A"/>
@@ -2217,9 +2413,9 @@
       <w:szCs w:val="18"/>
     </w:rPr>
   </w:style>
-  <w:style w:type="paragraph" w:styleId="Tekstblokowy">
+  <w:style w:type="paragraph" w:styleId="BlockText">
     <w:name w:val="Block Text"/>
-    <w:basedOn w:val="Normalny"/>
+    <w:basedOn w:val="Normal"/>
     <w:uiPriority w:val="99"/>
     <w:semiHidden/>
     <w:unhideWhenUsed/>
@@ -2240,10 +2436,10 @@
       <w:color w:val="007789" w:themeColor="accent1" w:themeShade="BF"/>
     </w:rPr>
   </w:style>
-  <w:style w:type="paragraph" w:styleId="Tekstpodstawowy3">
+  <w:style w:type="paragraph" w:styleId="BodyText3">
     <w:name w:val="Body Text 3"/>
-    <w:basedOn w:val="Normalny"/>
-    <w:link w:val="Tekstpodstawowy3Znak"/>
+    <w:basedOn w:val="Normal"/>
+    <w:link w:val="BodyText3Char"/>
     <w:uiPriority w:val="99"/>
     <w:semiHidden/>
     <w:unhideWhenUsed/>
@@ -2255,10 +2451,10 @@
       <w:szCs w:val="16"/>
     </w:rPr>
   </w:style>
-  <w:style w:type="character" w:customStyle="1" w:styleId="Tekstpodstawowy3Znak">
-    <w:name w:val="Tekst podstawowy 3 Znak"/>
-    <w:basedOn w:val="Domylnaczcionkaakapitu"/>
-    <w:link w:val="Tekstpodstawowy3"/>
+  <w:style w:type="character" w:customStyle="1" w:styleId="BodyText3Char">
+    <w:name w:val="Body Text 3 Char"/>
+    <w:basedOn w:val="DefaultParagraphFont"/>
+    <w:link w:val="BodyText3"/>
     <w:uiPriority w:val="99"/>
     <w:semiHidden/>
     <w:rsid w:val="00C6554A"/>
@@ -2266,10 +2462,10 @@
       <w:szCs w:val="16"/>
     </w:rPr>
   </w:style>
-  <w:style w:type="paragraph" w:styleId="Tekstpodstawowywcity3">
+  <w:style w:type="paragraph" w:styleId="BodyTextIndent3">
     <w:name w:val="Body Text Indent 3"/>
-    <w:basedOn w:val="Normalny"/>
-    <w:link w:val="Tekstpodstawowywcity3Znak"/>
+    <w:basedOn w:val="Normal"/>
+    <w:link w:val="BodyTextIndent3Char"/>
     <w:uiPriority w:val="99"/>
     <w:semiHidden/>
     <w:unhideWhenUsed/>
@@ -2282,10 +2478,10 @@
       <w:szCs w:val="16"/>
     </w:rPr>
   </w:style>
-  <w:style w:type="character" w:customStyle="1" w:styleId="Tekstpodstawowywcity3Znak">
-    <w:name w:val="Tekst podstawowy wcięty 3 Znak"/>
-    <w:basedOn w:val="Domylnaczcionkaakapitu"/>
-    <w:link w:val="Tekstpodstawowywcity3"/>
+  <w:style w:type="character" w:customStyle="1" w:styleId="BodyTextIndent3Char">
+    <w:name w:val="Body Text Indent 3 Char"/>
+    <w:basedOn w:val="DefaultParagraphFont"/>
+    <w:link w:val="BodyTextIndent3"/>
     <w:uiPriority w:val="99"/>
     <w:semiHidden/>
     <w:rsid w:val="00C6554A"/>
@@ -2293,9 +2489,9 @@
       <w:szCs w:val="16"/>
     </w:rPr>
   </w:style>
-  <w:style w:type="character" w:styleId="Odwoaniedokomentarza">
+  <w:style w:type="character" w:styleId="CommentReference">
     <w:name w:val="annotation reference"/>
-    <w:basedOn w:val="Domylnaczcionkaakapitu"/>
+    <w:basedOn w:val="DefaultParagraphFont"/>
     <w:uiPriority w:val="99"/>
     <w:semiHidden/>
     <w:unhideWhenUsed/>
@@ -2305,10 +2501,10 @@
       <w:szCs w:val="16"/>
     </w:rPr>
   </w:style>
-  <w:style w:type="paragraph" w:styleId="Tekstkomentarza">
+  <w:style w:type="paragraph" w:styleId="CommentText">
     <w:name w:val="annotation text"/>
-    <w:basedOn w:val="Normalny"/>
-    <w:link w:val="TekstkomentarzaZnak"/>
+    <w:basedOn w:val="Normal"/>
+    <w:link w:val="CommentTextChar"/>
     <w:uiPriority w:val="99"/>
     <w:semiHidden/>
     <w:unhideWhenUsed/>
@@ -2320,10 +2516,10 @@
       <w:szCs w:val="20"/>
     </w:rPr>
   </w:style>
-  <w:style w:type="character" w:customStyle="1" w:styleId="TekstkomentarzaZnak">
-    <w:name w:val="Tekst komentarza Znak"/>
-    <w:basedOn w:val="Domylnaczcionkaakapitu"/>
-    <w:link w:val="Tekstkomentarza"/>
+  <w:style w:type="character" w:customStyle="1" w:styleId="CommentTextChar">
+    <w:name w:val="Comment Text Char"/>
+    <w:basedOn w:val="DefaultParagraphFont"/>
+    <w:link w:val="CommentText"/>
     <w:uiPriority w:val="99"/>
     <w:semiHidden/>
     <w:rsid w:val="00C6554A"/>
@@ -2331,11 +2527,11 @@
       <w:szCs w:val="20"/>
     </w:rPr>
   </w:style>
-  <w:style w:type="paragraph" w:styleId="Tematkomentarza">
+  <w:style w:type="paragraph" w:styleId="CommentSubject">
     <w:name w:val="annotation subject"/>
-    <w:basedOn w:val="Tekstkomentarza"/>
-    <w:next w:val="Tekstkomentarza"/>
-    <w:link w:val="TematkomentarzaZnak"/>
+    <w:basedOn w:val="CommentText"/>
+    <w:next w:val="CommentText"/>
+    <w:link w:val="CommentSubjectChar"/>
     <w:uiPriority w:val="99"/>
     <w:semiHidden/>
     <w:unhideWhenUsed/>
@@ -2345,10 +2541,10 @@
       <w:bCs/>
     </w:rPr>
   </w:style>
-  <w:style w:type="character" w:customStyle="1" w:styleId="TematkomentarzaZnak">
-    <w:name w:val="Temat komentarza Znak"/>
-    <w:basedOn w:val="TekstkomentarzaZnak"/>
-    <w:link w:val="Tematkomentarza"/>
+  <w:style w:type="character" w:customStyle="1" w:styleId="CommentSubjectChar">
+    <w:name w:val="Comment Subject Char"/>
+    <w:basedOn w:val="CommentTextChar"/>
+    <w:link w:val="CommentSubject"/>
     <w:uiPriority w:val="99"/>
     <w:semiHidden/>
     <w:rsid w:val="00C6554A"/>
@@ -2358,10 +2554,10 @@
       <w:szCs w:val="20"/>
     </w:rPr>
   </w:style>
-  <w:style w:type="paragraph" w:styleId="Mapadokumentu">
+  <w:style w:type="paragraph" w:styleId="DocumentMap">
     <w:name w:val="Document Map"/>
-    <w:basedOn w:val="Normalny"/>
-    <w:link w:val="MapadokumentuZnak"/>
+    <w:basedOn w:val="Normal"/>
+    <w:link w:val="DocumentMapChar"/>
     <w:uiPriority w:val="99"/>
     <w:semiHidden/>
     <w:unhideWhenUsed/>
@@ -2374,10 +2570,10 @@
       <w:szCs w:val="16"/>
     </w:rPr>
   </w:style>
-  <w:style w:type="character" w:customStyle="1" w:styleId="MapadokumentuZnak">
-    <w:name w:val="Mapa dokumentu Znak"/>
-    <w:basedOn w:val="Domylnaczcionkaakapitu"/>
-    <w:link w:val="Mapadokumentu"/>
+  <w:style w:type="character" w:customStyle="1" w:styleId="DocumentMapChar">
+    <w:name w:val="Document Map Char"/>
+    <w:basedOn w:val="DefaultParagraphFont"/>
+    <w:link w:val="DocumentMap"/>
     <w:uiPriority w:val="99"/>
     <w:semiHidden/>
     <w:rsid w:val="00C6554A"/>
@@ -2386,10 +2582,10 @@
       <w:szCs w:val="16"/>
     </w:rPr>
   </w:style>
-  <w:style w:type="paragraph" w:styleId="Tekstprzypisukocowego">
+  <w:style w:type="paragraph" w:styleId="EndnoteText">
     <w:name w:val="endnote text"/>
-    <w:basedOn w:val="Normalny"/>
-    <w:link w:val="TekstprzypisukocowegoZnak"/>
+    <w:basedOn w:val="Normal"/>
+    <w:link w:val="EndnoteTextChar"/>
     <w:uiPriority w:val="99"/>
     <w:semiHidden/>
     <w:unhideWhenUsed/>
@@ -2401,10 +2597,10 @@
       <w:szCs w:val="20"/>
     </w:rPr>
   </w:style>
-  <w:style w:type="character" w:customStyle="1" w:styleId="TekstprzypisukocowegoZnak">
-    <w:name w:val="Tekst przypisu końcowego Znak"/>
-    <w:basedOn w:val="Domylnaczcionkaakapitu"/>
-    <w:link w:val="Tekstprzypisukocowego"/>
+  <w:style w:type="character" w:customStyle="1" w:styleId="EndnoteTextChar">
+    <w:name w:val="Endnote Text Char"/>
+    <w:basedOn w:val="DefaultParagraphFont"/>
+    <w:link w:val="EndnoteText"/>
     <w:uiPriority w:val="99"/>
     <w:semiHidden/>
     <w:rsid w:val="00C6554A"/>
@@ -2412,9 +2608,9 @@
       <w:szCs w:val="20"/>
     </w:rPr>
   </w:style>
-  <w:style w:type="paragraph" w:styleId="Adreszwrotnynakopercie">
+  <w:style w:type="paragraph" w:styleId="EnvelopeReturn">
     <w:name w:val="envelope return"/>
-    <w:basedOn w:val="Normalny"/>
+    <w:basedOn w:val="Normal"/>
     <w:uiPriority w:val="99"/>
     <w:semiHidden/>
     <w:unhideWhenUsed/>
@@ -2427,9 +2623,9 @@
       <w:szCs w:val="20"/>
     </w:rPr>
   </w:style>
-  <w:style w:type="character" w:styleId="UyteHipercze">
+  <w:style w:type="character" w:styleId="FollowedHyperlink">
     <w:name w:val="FollowedHyperlink"/>
-    <w:basedOn w:val="Domylnaczcionkaakapitu"/>
+    <w:basedOn w:val="DefaultParagraphFont"/>
     <w:uiPriority w:val="99"/>
     <w:semiHidden/>
     <w:unhideWhenUsed/>
@@ -2439,10 +2635,10 @@
       <w:u w:val="single"/>
     </w:rPr>
   </w:style>
-  <w:style w:type="paragraph" w:styleId="Tekstprzypisudolnego">
+  <w:style w:type="paragraph" w:styleId="FootnoteText">
     <w:name w:val="footnote text"/>
-    <w:basedOn w:val="Normalny"/>
-    <w:link w:val="TekstprzypisudolnegoZnak"/>
+    <w:basedOn w:val="Normal"/>
+    <w:link w:val="FootnoteTextChar"/>
     <w:uiPriority w:val="99"/>
     <w:semiHidden/>
     <w:unhideWhenUsed/>
@@ -2454,10 +2650,10 @@
       <w:szCs w:val="20"/>
     </w:rPr>
   </w:style>
-  <w:style w:type="character" w:customStyle="1" w:styleId="TekstprzypisudolnegoZnak">
-    <w:name w:val="Tekst przypisu dolnego Znak"/>
-    <w:basedOn w:val="Domylnaczcionkaakapitu"/>
-    <w:link w:val="Tekstprzypisudolnego"/>
+  <w:style w:type="character" w:customStyle="1" w:styleId="FootnoteTextChar">
+    <w:name w:val="Footnote Text Char"/>
+    <w:basedOn w:val="DefaultParagraphFont"/>
+    <w:link w:val="FootnoteText"/>
     <w:uiPriority w:val="99"/>
     <w:semiHidden/>
     <w:rsid w:val="00C6554A"/>
@@ -2465,9 +2661,9 @@
       <w:szCs w:val="20"/>
     </w:rPr>
   </w:style>
-  <w:style w:type="character" w:styleId="HTML-kod">
+  <w:style w:type="character" w:styleId="HTMLCode">
     <w:name w:val="HTML Code"/>
-    <w:basedOn w:val="Domylnaczcionkaakapitu"/>
+    <w:basedOn w:val="DefaultParagraphFont"/>
     <w:uiPriority w:val="99"/>
     <w:semiHidden/>
     <w:unhideWhenUsed/>
@@ -2478,9 +2674,9 @@
       <w:szCs w:val="20"/>
     </w:rPr>
   </w:style>
-  <w:style w:type="character" w:styleId="HTML-klawiatura">
+  <w:style w:type="character" w:styleId="HTMLKeyboard">
     <w:name w:val="HTML Keyboard"/>
-    <w:basedOn w:val="Domylnaczcionkaakapitu"/>
+    <w:basedOn w:val="DefaultParagraphFont"/>
     <w:uiPriority w:val="99"/>
     <w:semiHidden/>
     <w:unhideWhenUsed/>
@@ -2491,10 +2687,10 @@
       <w:szCs w:val="20"/>
     </w:rPr>
   </w:style>
-  <w:style w:type="paragraph" w:styleId="HTML-wstpniesformatowany">
+  <w:style w:type="paragraph" w:styleId="HTMLPreformatted">
     <w:name w:val="HTML Preformatted"/>
-    <w:basedOn w:val="Normalny"/>
-    <w:link w:val="HTML-wstpniesformatowanyZnak"/>
+    <w:basedOn w:val="Normal"/>
+    <w:link w:val="HTMLPreformattedChar"/>
     <w:uiPriority w:val="99"/>
     <w:semiHidden/>
     <w:unhideWhenUsed/>
@@ -2507,10 +2703,10 @@
       <w:szCs w:val="20"/>
     </w:rPr>
   </w:style>
-  <w:style w:type="character" w:customStyle="1" w:styleId="HTML-wstpniesformatowanyZnak">
-    <w:name w:val="HTML - wstępnie sformatowany Znak"/>
-    <w:basedOn w:val="Domylnaczcionkaakapitu"/>
-    <w:link w:val="HTML-wstpniesformatowany"/>
+  <w:style w:type="character" w:customStyle="1" w:styleId="HTMLPreformattedChar">
+    <w:name w:val="HTML Preformatted Char"/>
+    <w:basedOn w:val="DefaultParagraphFont"/>
+    <w:link w:val="HTMLPreformatted"/>
     <w:uiPriority w:val="99"/>
     <w:semiHidden/>
     <w:rsid w:val="00C6554A"/>
@@ -2519,9 +2715,9 @@
       <w:szCs w:val="20"/>
     </w:rPr>
   </w:style>
-  <w:style w:type="character" w:styleId="HTML-staaszeroko">
+  <w:style w:type="character" w:styleId="HTMLTypewriter">
     <w:name w:val="HTML Typewriter"/>
-    <w:basedOn w:val="Domylnaczcionkaakapitu"/>
+    <w:basedOn w:val="DefaultParagraphFont"/>
     <w:uiPriority w:val="99"/>
     <w:semiHidden/>
     <w:unhideWhenUsed/>
@@ -2532,9 +2728,9 @@
       <w:szCs w:val="20"/>
     </w:rPr>
   </w:style>
-  <w:style w:type="character" w:styleId="Hipercze">
+  <w:style w:type="character" w:styleId="Hyperlink">
     <w:name w:val="Hyperlink"/>
-    <w:basedOn w:val="Domylnaczcionkaakapitu"/>
+    <w:basedOn w:val="DefaultParagraphFont"/>
     <w:uiPriority w:val="99"/>
     <w:semiHidden/>
     <w:unhideWhenUsed/>
@@ -2544,9 +2740,9 @@
       <w:u w:val="single"/>
     </w:rPr>
   </w:style>
-  <w:style w:type="paragraph" w:styleId="Tekstmakra">
+  <w:style w:type="paragraph" w:styleId="MacroText">
     <w:name w:val="macro"/>
-    <w:link w:val="TekstmakraZnak"/>
+    <w:link w:val="MacroTextChar"/>
     <w:uiPriority w:val="99"/>
     <w:semiHidden/>
     <w:unhideWhenUsed/>
@@ -2570,10 +2766,10 @@
       <w:szCs w:val="20"/>
     </w:rPr>
   </w:style>
-  <w:style w:type="character" w:customStyle="1" w:styleId="TekstmakraZnak">
-    <w:name w:val="Tekst makra Znak"/>
-    <w:basedOn w:val="Domylnaczcionkaakapitu"/>
-    <w:link w:val="Tekstmakra"/>
+  <w:style w:type="character" w:customStyle="1" w:styleId="MacroTextChar">
+    <w:name w:val="Macro Text Char"/>
+    <w:basedOn w:val="DefaultParagraphFont"/>
+    <w:link w:val="MacroText"/>
     <w:uiPriority w:val="99"/>
     <w:semiHidden/>
     <w:rsid w:val="00C6554A"/>
@@ -2582,9 +2778,9 @@
       <w:szCs w:val="20"/>
     </w:rPr>
   </w:style>
-  <w:style w:type="character" w:styleId="Tekstzastpczy">
+  <w:style w:type="character" w:styleId="PlaceholderText">
     <w:name w:val="Placeholder Text"/>
-    <w:basedOn w:val="Domylnaczcionkaakapitu"/>
+    <w:basedOn w:val="DefaultParagraphFont"/>
     <w:uiPriority w:val="99"/>
     <w:semiHidden/>
     <w:rsid w:val="00C6554A"/>
@@ -2592,10 +2788,10 @@
       <w:color w:val="595959" w:themeColor="text1" w:themeTint="A6"/>
     </w:rPr>
   </w:style>
-  <w:style w:type="paragraph" w:styleId="Zwykytekst">
+  <w:style w:type="paragraph" w:styleId="PlainText">
     <w:name w:val="Plain Text"/>
-    <w:basedOn w:val="Normalny"/>
-    <w:link w:val="ZwykytekstZnak"/>
+    <w:basedOn w:val="Normal"/>
+    <w:link w:val="PlainTextChar"/>
     <w:uiPriority w:val="99"/>
     <w:semiHidden/>
     <w:unhideWhenUsed/>
@@ -2608,10 +2804,10 @@
       <w:szCs w:val="21"/>
     </w:rPr>
   </w:style>
-  <w:style w:type="character" w:customStyle="1" w:styleId="ZwykytekstZnak">
-    <w:name w:val="Zwykły tekst Znak"/>
-    <w:basedOn w:val="Domylnaczcionkaakapitu"/>
-    <w:link w:val="Zwykytekst"/>
+  <w:style w:type="character" w:customStyle="1" w:styleId="PlainTextChar">
+    <w:name w:val="Plain Text Char"/>
+    <w:basedOn w:val="DefaultParagraphFont"/>
+    <w:link w:val="PlainText"/>
     <w:uiPriority w:val="99"/>
     <w:semiHidden/>
     <w:rsid w:val="00C6554A"/>
@@ -2620,10 +2816,10 @@
       <w:szCs w:val="21"/>
     </w:rPr>
   </w:style>
-  <w:style w:type="character" w:customStyle="1" w:styleId="Nagwek7Znak">
-    <w:name w:val="Nagłówek 7 Znak"/>
-    <w:basedOn w:val="Domylnaczcionkaakapitu"/>
-    <w:link w:val="Nagwek7"/>
+  <w:style w:type="character" w:customStyle="1" w:styleId="Heading7Char">
+    <w:name w:val="Heading 7 Char"/>
+    <w:basedOn w:val="DefaultParagraphFont"/>
+    <w:link w:val="Heading7"/>
     <w:uiPriority w:val="9"/>
     <w:semiHidden/>
     <w:rsid w:val="002554CD"/>
@@ -2634,10 +2830,10 @@
       <w:color w:val="004F5B" w:themeColor="accent1" w:themeShade="7F"/>
     </w:rPr>
   </w:style>
-  <w:style w:type="character" w:customStyle="1" w:styleId="Nagwek6Znak">
-    <w:name w:val="Nagłówek 6 Znak"/>
-    <w:basedOn w:val="Domylnaczcionkaakapitu"/>
-    <w:link w:val="Nagwek6"/>
+  <w:style w:type="character" w:customStyle="1" w:styleId="Heading6Char">
+    <w:name w:val="Heading 6 Char"/>
+    <w:basedOn w:val="DefaultParagraphFont"/>
+    <w:link w:val="Heading6"/>
     <w:uiPriority w:val="9"/>
     <w:semiHidden/>
     <w:rsid w:val="002554CD"/>
@@ -2663,9 +2859,9 @@
       <w:lang w:val="en-GB"/>
     </w:rPr>
   </w:style>
-  <w:style w:type="table" w:styleId="Tabela-Siatka">
+  <w:style w:type="table" w:styleId="TableGrid">
     <w:name w:val="Table Grid"/>
-    <w:basedOn w:val="Standardowy"/>
+    <w:basedOn w:val="TableNormal"/>
     <w:uiPriority w:val="39"/>
     <w:rsid w:val="007A67F4"/>
     <w:pPr>

</xml_diff>